<commit_message>
Nguyễn Anh Toàn - Câu 2
</commit_message>
<xml_diff>
--- a/yeu_cau_tuan_1.docx
+++ b/yeu_cau_tuan_1.docx
@@ -1,16 +1,39 @@
 
 <file path=word/document.xml><?xml version="1.0" encoding="utf-8"?>
-<w:document xmlns:wpc="http://schemas.microsoft.com/office/word/2010/wordprocessingCanvas" xmlns:mc="http://schemas.openxmlformats.org/markup-compatibility/2006" xmlns:o="urn:schemas-microsoft-com:office:office" xmlns:r="http://schemas.openxmlformats.org/officeDocument/2006/relationships" xmlns:m="http://schemas.openxmlformats.org/officeDocument/2006/math" xmlns:v="urn:schemas-microsoft-com:vml" xmlns:wp14="http://schemas.microsoft.com/office/word/2010/wordprocessingDrawing" xmlns:wp="http://schemas.openxmlformats.org/drawingml/2006/wordprocessingDrawing" xmlns:w10="urn:schemas-microsoft-com:office:word" xmlns:w="http://schemas.openxmlformats.org/wordprocessingml/2006/main" xmlns:w14="http://schemas.microsoft.com/office/word/2010/wordml" xmlns:wpg="http://schemas.microsoft.com/office/word/2010/wordprocessingGroup" xmlns:wpi="http://schemas.microsoft.com/office/word/2010/wordprocessingInk" xmlns:wne="http://schemas.microsoft.com/office/word/2006/wordml" xmlns:wps="http://schemas.microsoft.com/office/word/2010/wordprocessingShape" mc:Ignorable="w14 wp14">
+<w:document xmlns:wpc="http://schemas.microsoft.com/office/word/2010/wordprocessingCanvas" xmlns:cx="http://schemas.microsoft.com/office/drawing/2014/chartex" xmlns:cx1="http://schemas.microsoft.com/office/drawing/2015/9/8/chartex" xmlns:cx2="http://schemas.microsoft.com/office/drawing/2015/10/21/chartex" xmlns:cx3="http://schemas.microsoft.com/office/drawing/2016/5/9/chartex" xmlns:cx4="http://schemas.microsoft.com/office/drawing/2016/5/10/chartex" xmlns:cx5="http://schemas.microsoft.com/office/drawing/2016/5/11/chartex" xmlns:cx6="http://schemas.microsoft.com/office/drawing/2016/5/12/chartex" xmlns:cx7="http://schemas.microsoft.com/office/drawing/2016/5/13/chartex" xmlns:cx8="http://schemas.microsoft.com/office/drawing/2016/5/14/chartex" xmlns:mc="http://schemas.openxmlformats.org/markup-compatibility/2006" xmlns:aink="http://schemas.microsoft.com/office/drawing/2016/ink" xmlns:am3d="http://schemas.microsoft.com/office/drawing/2017/model3d" xmlns:o="urn:schemas-microsoft-com:office:office" xmlns:r="http://schemas.openxmlformats.org/officeDocument/2006/relationships" xmlns:m="http://schemas.openxmlformats.org/officeDocument/2006/math" xmlns:v="urn:schemas-microsoft-com:vml" xmlns:wp14="http://schemas.microsoft.com/office/word/2010/wordprocessingDrawing" xmlns:wp="http://schemas.openxmlformats.org/drawingml/2006/wordprocessingDrawing" xmlns:w10="urn:schemas-microsoft-com:office:word" xmlns:w="http://schemas.openxmlformats.org/wordprocessingml/2006/main" xmlns:w14="http://schemas.microsoft.com/office/word/2010/wordml" xmlns:w15="http://schemas.microsoft.com/office/word/2012/wordml" xmlns:w16cid="http://schemas.microsoft.com/office/word/2016/wordml/cid" xmlns:w16se="http://schemas.microsoft.com/office/word/2015/wordml/symex" xmlns:wpg="http://schemas.microsoft.com/office/word/2010/wordprocessingGroup" xmlns:wpi="http://schemas.microsoft.com/office/word/2010/wordprocessingInk" xmlns:wne="http://schemas.microsoft.com/office/word/2006/wordml" xmlns:wps="http://schemas.microsoft.com/office/word/2010/wordprocessingShape" mc:Ignorable="w14 w15 w16se w16cid wp14">
   <w:body>
     <w:p>
-      <w:r>
-        <w:t>Tên nhóm:</w:t>
-      </w:r>
-    </w:p>
-    <w:p>
-      <w:r>
-        <w:t>Thành viên</w:t>
-      </w:r>
+      <w:proofErr w:type="spellStart"/>
+      <w:r>
+        <w:t>Tên</w:t>
+      </w:r>
+      <w:proofErr w:type="spellEnd"/>
+      <w:r>
+        <w:t xml:space="preserve"> </w:t>
+      </w:r>
+      <w:proofErr w:type="spellStart"/>
+      <w:r>
+        <w:t>nhóm</w:t>
+      </w:r>
+      <w:proofErr w:type="spellEnd"/>
+      <w:r>
+        <w:t>:</w:t>
+      </w:r>
+    </w:p>
+    <w:p>
+      <w:proofErr w:type="spellStart"/>
+      <w:r>
+        <w:t>Thành</w:t>
+      </w:r>
+      <w:proofErr w:type="spellEnd"/>
+      <w:r>
+        <w:t xml:space="preserve"> </w:t>
+      </w:r>
+      <w:proofErr w:type="spellStart"/>
+      <w:r>
+        <w:t>viên</w:t>
+      </w:r>
+      <w:proofErr w:type="spellEnd"/>
     </w:p>
     <w:tbl>
       <w:tblPr>
@@ -43,9 +66,27 @@
             <w:tcW w:w="2287" w:type="dxa"/>
           </w:tcPr>
           <w:p>
+            <w:proofErr w:type="spellStart"/>
             <w:r>
-              <w:t>Họ và tên</w:t>
+              <w:t>Họ</w:t>
             </w:r>
+            <w:proofErr w:type="spellEnd"/>
+            <w:r>
+              <w:t xml:space="preserve"> </w:t>
+            </w:r>
+            <w:proofErr w:type="spellStart"/>
+            <w:r>
+              <w:t>và</w:t>
+            </w:r>
+            <w:proofErr w:type="spellEnd"/>
+            <w:r>
+              <w:t xml:space="preserve"> </w:t>
+            </w:r>
+            <w:proofErr w:type="spellStart"/>
+            <w:r>
+              <w:t>tên</w:t>
+            </w:r>
+            <w:proofErr w:type="spellEnd"/>
           </w:p>
         </w:tc>
         <w:tc>
@@ -85,9 +126,19 @@
             <w:tcW w:w="2287" w:type="dxa"/>
           </w:tcPr>
           <w:p>
+            <w:proofErr w:type="spellStart"/>
             <w:r>
-              <w:t>Nguyễn Anh Toàn</w:t>
+              <w:t>Nguyễn</w:t>
             </w:r>
+            <w:proofErr w:type="spellEnd"/>
+            <w:r>
+              <w:t xml:space="preserve"> Anh </w:t>
+            </w:r>
+            <w:proofErr w:type="spellStart"/>
+            <w:r>
+              <w:t>Toàn</w:t>
+            </w:r>
+            <w:proofErr w:type="spellEnd"/>
           </w:p>
         </w:tc>
         <w:tc>
@@ -95,7 +146,7 @@
             <w:tcW w:w="2320" w:type="dxa"/>
           </w:tcPr>
           <w:p>
-            <w:hyperlink r:id="rId6" w:history="1">
+            <w:hyperlink r:id="rId5" w:history="1">
               <w:r>
                 <w:rPr>
                   <w:rStyle w:val="Hyperlink"/>
@@ -131,8 +182,21 @@
             <w:tcW w:w="2287" w:type="dxa"/>
           </w:tcPr>
           <w:p>
+            <w:proofErr w:type="spellStart"/>
             <w:r>
-              <w:t>Nguyễn Phương Linh</w:t>
+              <w:t>Nguyễn</w:t>
+            </w:r>
+            <w:proofErr w:type="spellEnd"/>
+            <w:r>
+              <w:t xml:space="preserve"> </w:t>
+            </w:r>
+            <w:proofErr w:type="spellStart"/>
+            <w:r>
+              <w:t>Phương</w:t>
+            </w:r>
+            <w:proofErr w:type="spellEnd"/>
+            <w:r>
+              <w:t xml:space="preserve"> Linh</w:t>
             </w:r>
           </w:p>
         </w:tc>
@@ -141,7 +205,7 @@
             <w:tcW w:w="2320" w:type="dxa"/>
           </w:tcPr>
           <w:p>
-            <w:hyperlink r:id="rId7" w:history="1">
+            <w:hyperlink r:id="rId6" w:history="1">
               <w:r>
                 <w:rPr>
                   <w:rStyle w:val="Hyperlink"/>
@@ -179,8 +243,13 @@
           </w:tcPr>
           <w:p>
             <w:r>
-              <w:t>Lê Minh Đạt</w:t>
+              <w:t xml:space="preserve">Lê Minh </w:t>
             </w:r>
+            <w:proofErr w:type="spellStart"/>
+            <w:r>
+              <w:t>Đạt</w:t>
+            </w:r>
+            <w:proofErr w:type="spellEnd"/>
           </w:p>
         </w:tc>
         <w:tc>
@@ -188,7 +257,7 @@
             <w:tcW w:w="2320" w:type="dxa"/>
           </w:tcPr>
           <w:p>
-            <w:hyperlink r:id="rId8" w:history="1">
+            <w:hyperlink r:id="rId7" w:history="1">
               <w:r>
                 <w:rPr>
                   <w:rStyle w:val="Hyperlink"/>
@@ -221,9 +290,27 @@
             <w:tcW w:w="2287" w:type="dxa"/>
           </w:tcPr>
           <w:p>
+            <w:proofErr w:type="spellStart"/>
             <w:r>
-              <w:t>Nguyễn Đông Duy</w:t>
+              <w:t>Nguyễn</w:t>
             </w:r>
+            <w:proofErr w:type="spellEnd"/>
+            <w:r>
+              <w:t xml:space="preserve"> </w:t>
+            </w:r>
+            <w:proofErr w:type="spellStart"/>
+            <w:r>
+              <w:t>Đông</w:t>
+            </w:r>
+            <w:proofErr w:type="spellEnd"/>
+            <w:r>
+              <w:t xml:space="preserve"> </w:t>
+            </w:r>
+            <w:proofErr w:type="spellStart"/>
+            <w:r>
+              <w:t>Duy</w:t>
+            </w:r>
+            <w:proofErr w:type="spellEnd"/>
           </w:p>
         </w:tc>
         <w:tc>
@@ -231,7 +318,7 @@
             <w:tcW w:w="2320" w:type="dxa"/>
           </w:tcPr>
           <w:p>
-            <w:hyperlink r:id="rId9" w:history="1">
+            <w:hyperlink r:id="rId8" w:history="1">
               <w:r>
                 <w:rPr>
                   <w:rStyle w:val="Hyperlink"/>
@@ -252,36 +339,71 @@
     <w:p/>
     <w:p>
       <w:r>
-        <w:t>Email nhóm:</w:t>
+        <w:t xml:space="preserve">Email </w:t>
+      </w:r>
+      <w:proofErr w:type="gramStart"/>
+      <w:r>
+        <w:t>nhóm:</w:t>
       </w:r>
       <w:r>
         <w:t>ltdd3.tdc.001@gmail.com</w:t>
       </w:r>
+      <w:proofErr w:type="gramEnd"/>
       <w:r>
         <w:tab/>
       </w:r>
     </w:p>
     <w:p>
+      <w:proofErr w:type="gramStart"/>
       <w:r>
         <w:t>Pass:</w:t>
       </w:r>
       <w:r>
-        <w:t>Abc123#123</w:t>
-      </w:r>
-    </w:p>
-    <w:p>
-      <w:bookmarkStart w:id="0" w:name="_GoBack"/>
-      <w:bookmarkEnd w:id="0"/>
-    </w:p>
-    <w:p>
-      <w:r>
-        <w:t>Đề tài:</w:t>
-      </w:r>
-    </w:p>
-    <w:p>
-      <w:r>
-        <w:t>Tìm hiểu :</w:t>
-      </w:r>
+        <w:t>Abc</w:t>
+      </w:r>
+      <w:proofErr w:type="gramEnd"/>
+      <w:r>
+        <w:t>123#123</w:t>
+      </w:r>
+    </w:p>
+    <w:p/>
+    <w:p>
+      <w:proofErr w:type="spellStart"/>
+      <w:r>
+        <w:t>Đề</w:t>
+      </w:r>
+      <w:proofErr w:type="spellEnd"/>
+      <w:r>
+        <w:t xml:space="preserve"> </w:t>
+      </w:r>
+      <w:proofErr w:type="spellStart"/>
+      <w:r>
+        <w:t>tài</w:t>
+      </w:r>
+      <w:proofErr w:type="spellEnd"/>
+      <w:r>
+        <w:t>:</w:t>
+      </w:r>
+    </w:p>
+    <w:p>
+      <w:proofErr w:type="spellStart"/>
+      <w:r>
+        <w:t>Tìm</w:t>
+      </w:r>
+      <w:proofErr w:type="spellEnd"/>
+      <w:r>
+        <w:t xml:space="preserve"> </w:t>
+      </w:r>
+      <w:proofErr w:type="spellStart"/>
+      <w:proofErr w:type="gramStart"/>
+      <w:r>
+        <w:t>hiểu</w:t>
+      </w:r>
+      <w:proofErr w:type="spellEnd"/>
+      <w:r>
+        <w:t xml:space="preserve"> :</w:t>
+      </w:r>
+      <w:proofErr w:type="gramEnd"/>
     </w:p>
     <w:p>
       <w:pPr>
@@ -291,17 +413,66 @@
           <w:numId w:val="1"/>
         </w:numPr>
       </w:pPr>
-      <w:r>
-        <w:t>Tổng quan về React native?</w:t>
+      <w:proofErr w:type="spellStart"/>
+      <w:r>
+        <w:t>Tổng</w:t>
+      </w:r>
+      <w:proofErr w:type="spellEnd"/>
+      <w:r>
+        <w:t xml:space="preserve"> </w:t>
+      </w:r>
+      <w:proofErr w:type="spellStart"/>
+      <w:r>
+        <w:t>quan</w:t>
+      </w:r>
+      <w:proofErr w:type="spellEnd"/>
+      <w:r>
+        <w:t xml:space="preserve"> </w:t>
+      </w:r>
+      <w:proofErr w:type="spellStart"/>
+      <w:r>
+        <w:t>về</w:t>
+      </w:r>
+      <w:proofErr w:type="spellEnd"/>
+      <w:r>
+        <w:t xml:space="preserve"> React native?</w:t>
       </w:r>
     </w:p>
     <w:p>
       <w:pPr>
         <w:pStyle w:val="ListParagraph"/>
       </w:pPr>
-      <w:r>
-        <w:t>Ưu điểm ,nhược điểm</w:t>
-      </w:r>
+      <w:proofErr w:type="spellStart"/>
+      <w:r>
+        <w:t>Ưu</w:t>
+      </w:r>
+      <w:proofErr w:type="spellEnd"/>
+      <w:r>
+        <w:t xml:space="preserve"> </w:t>
+      </w:r>
+      <w:proofErr w:type="spellStart"/>
+      <w:proofErr w:type="gramStart"/>
+      <w:r>
+        <w:t>điểm</w:t>
+      </w:r>
+      <w:proofErr w:type="spellEnd"/>
+      <w:r>
+        <w:t xml:space="preserve"> ,</w:t>
+      </w:r>
+      <w:proofErr w:type="spellStart"/>
+      <w:r>
+        <w:t>nhược</w:t>
+      </w:r>
+      <w:proofErr w:type="spellEnd"/>
+      <w:proofErr w:type="gramEnd"/>
+      <w:r>
+        <w:t xml:space="preserve"> </w:t>
+      </w:r>
+      <w:proofErr w:type="spellStart"/>
+      <w:r>
+        <w:t>điểm</w:t>
+      </w:r>
+      <w:proofErr w:type="spellEnd"/>
     </w:p>
     <w:p>
       <w:pPr>
@@ -313,7 +484,377 @@
         <w:pStyle w:val="ListParagraph"/>
       </w:pPr>
       <w:r>
-        <w:t>React Native cho phép bạn xây dựng ứng dụng dành cho thiết bị di động( cả Android và IOS) mà chỉ cần dùng JavaScript. Nó sử dụng cùng một thiết kế như React, bạn có thể tạo một giao diện người dùng (UI) phong phú từ các components được tối ưu cho thiết bị di động.</w:t>
+        <w:t xml:space="preserve">React Native </w:t>
+      </w:r>
+      <w:proofErr w:type="spellStart"/>
+      <w:r>
+        <w:t>cho</w:t>
+      </w:r>
+      <w:proofErr w:type="spellEnd"/>
+      <w:r>
+        <w:t xml:space="preserve"> </w:t>
+      </w:r>
+      <w:proofErr w:type="spellStart"/>
+      <w:r>
+        <w:t>phép</w:t>
+      </w:r>
+      <w:proofErr w:type="spellEnd"/>
+      <w:r>
+        <w:t xml:space="preserve"> </w:t>
+      </w:r>
+      <w:proofErr w:type="spellStart"/>
+      <w:r>
+        <w:t>bạn</w:t>
+      </w:r>
+      <w:proofErr w:type="spellEnd"/>
+      <w:r>
+        <w:t xml:space="preserve"> </w:t>
+      </w:r>
+      <w:proofErr w:type="spellStart"/>
+      <w:r>
+        <w:t>xây</w:t>
+      </w:r>
+      <w:proofErr w:type="spellEnd"/>
+      <w:r>
+        <w:t xml:space="preserve"> </w:t>
+      </w:r>
+      <w:proofErr w:type="spellStart"/>
+      <w:r>
+        <w:t>dựng</w:t>
+      </w:r>
+      <w:proofErr w:type="spellEnd"/>
+      <w:r>
+        <w:t xml:space="preserve"> </w:t>
+      </w:r>
+      <w:proofErr w:type="spellStart"/>
+      <w:r>
+        <w:t>ứng</w:t>
+      </w:r>
+      <w:proofErr w:type="spellEnd"/>
+      <w:r>
+        <w:t xml:space="preserve"> </w:t>
+      </w:r>
+      <w:proofErr w:type="spellStart"/>
+      <w:r>
+        <w:t>dụng</w:t>
+      </w:r>
+      <w:proofErr w:type="spellEnd"/>
+      <w:r>
+        <w:t xml:space="preserve"> </w:t>
+      </w:r>
+      <w:proofErr w:type="spellStart"/>
+      <w:r>
+        <w:t>dành</w:t>
+      </w:r>
+      <w:proofErr w:type="spellEnd"/>
+      <w:r>
+        <w:t xml:space="preserve"> </w:t>
+      </w:r>
+      <w:proofErr w:type="spellStart"/>
+      <w:r>
+        <w:t>cho</w:t>
+      </w:r>
+      <w:proofErr w:type="spellEnd"/>
+      <w:r>
+        <w:t xml:space="preserve"> </w:t>
+      </w:r>
+      <w:proofErr w:type="spellStart"/>
+      <w:r>
+        <w:t>thiết</w:t>
+      </w:r>
+      <w:proofErr w:type="spellEnd"/>
+      <w:r>
+        <w:t xml:space="preserve"> </w:t>
+      </w:r>
+      <w:proofErr w:type="spellStart"/>
+      <w:r>
+        <w:t>bị</w:t>
+      </w:r>
+      <w:proofErr w:type="spellEnd"/>
+      <w:r>
+        <w:t xml:space="preserve"> di </w:t>
+      </w:r>
+      <w:proofErr w:type="spellStart"/>
+      <w:proofErr w:type="gramStart"/>
+      <w:r>
+        <w:t>động</w:t>
+      </w:r>
+      <w:proofErr w:type="spellEnd"/>
+      <w:r>
+        <w:t xml:space="preserve">( </w:t>
+      </w:r>
+      <w:proofErr w:type="spellStart"/>
+      <w:r>
+        <w:t>cả</w:t>
+      </w:r>
+      <w:proofErr w:type="spellEnd"/>
+      <w:proofErr w:type="gramEnd"/>
+      <w:r>
+        <w:t xml:space="preserve"> Android </w:t>
+      </w:r>
+      <w:proofErr w:type="spellStart"/>
+      <w:r>
+        <w:t>và</w:t>
+      </w:r>
+      <w:proofErr w:type="spellEnd"/>
+      <w:r>
+        <w:t xml:space="preserve"> IOS) </w:t>
+      </w:r>
+      <w:proofErr w:type="spellStart"/>
+      <w:r>
+        <w:t>mà</w:t>
+      </w:r>
+      <w:proofErr w:type="spellEnd"/>
+      <w:r>
+        <w:t xml:space="preserve"> </w:t>
+      </w:r>
+      <w:proofErr w:type="spellStart"/>
+      <w:r>
+        <w:t>chỉ</w:t>
+      </w:r>
+      <w:proofErr w:type="spellEnd"/>
+      <w:r>
+        <w:t xml:space="preserve"> </w:t>
+      </w:r>
+      <w:proofErr w:type="spellStart"/>
+      <w:r>
+        <w:t>cần</w:t>
+      </w:r>
+      <w:proofErr w:type="spellEnd"/>
+      <w:r>
+        <w:t xml:space="preserve"> </w:t>
+      </w:r>
+      <w:proofErr w:type="spellStart"/>
+      <w:r>
+        <w:t>dùng</w:t>
+      </w:r>
+      <w:proofErr w:type="spellEnd"/>
+      <w:r>
+        <w:t xml:space="preserve"> JavaScript. </w:t>
+      </w:r>
+      <w:proofErr w:type="spellStart"/>
+      <w:r>
+        <w:t>Nó</w:t>
+      </w:r>
+      <w:proofErr w:type="spellEnd"/>
+      <w:r>
+        <w:t xml:space="preserve"> </w:t>
+      </w:r>
+      <w:proofErr w:type="spellStart"/>
+      <w:r>
+        <w:t>sử</w:t>
+      </w:r>
+      <w:proofErr w:type="spellEnd"/>
+      <w:r>
+        <w:t xml:space="preserve"> </w:t>
+      </w:r>
+      <w:proofErr w:type="spellStart"/>
+      <w:r>
+        <w:t>dụng</w:t>
+      </w:r>
+      <w:proofErr w:type="spellEnd"/>
+      <w:r>
+        <w:t xml:space="preserve"> </w:t>
+      </w:r>
+      <w:proofErr w:type="spellStart"/>
+      <w:r>
+        <w:t>cùng</w:t>
+      </w:r>
+      <w:proofErr w:type="spellEnd"/>
+      <w:r>
+        <w:t xml:space="preserve"> </w:t>
+      </w:r>
+      <w:proofErr w:type="spellStart"/>
+      <w:r>
+        <w:t>một</w:t>
+      </w:r>
+      <w:proofErr w:type="spellEnd"/>
+      <w:r>
+        <w:t xml:space="preserve"> </w:t>
+      </w:r>
+      <w:proofErr w:type="spellStart"/>
+      <w:r>
+        <w:t>thiết</w:t>
+      </w:r>
+      <w:proofErr w:type="spellEnd"/>
+      <w:r>
+        <w:t xml:space="preserve"> </w:t>
+      </w:r>
+      <w:proofErr w:type="spellStart"/>
+      <w:r>
+        <w:t>kế</w:t>
+      </w:r>
+      <w:proofErr w:type="spellEnd"/>
+      <w:r>
+        <w:t xml:space="preserve"> </w:t>
+      </w:r>
+      <w:proofErr w:type="spellStart"/>
+      <w:r>
+        <w:t>như</w:t>
+      </w:r>
+      <w:proofErr w:type="spellEnd"/>
+      <w:r>
+        <w:t xml:space="preserve"> React, </w:t>
+      </w:r>
+      <w:proofErr w:type="spellStart"/>
+      <w:r>
+        <w:t>bạn</w:t>
+      </w:r>
+      <w:proofErr w:type="spellEnd"/>
+      <w:r>
+        <w:t xml:space="preserve"> </w:t>
+      </w:r>
+      <w:proofErr w:type="spellStart"/>
+      <w:r>
+        <w:t>có</w:t>
+      </w:r>
+      <w:proofErr w:type="spellEnd"/>
+      <w:r>
+        <w:t xml:space="preserve"> </w:t>
+      </w:r>
+      <w:proofErr w:type="spellStart"/>
+      <w:r>
+        <w:t>thể</w:t>
+      </w:r>
+      <w:proofErr w:type="spellEnd"/>
+      <w:r>
+        <w:t xml:space="preserve"> </w:t>
+      </w:r>
+      <w:proofErr w:type="spellStart"/>
+      <w:r>
+        <w:t>tạo</w:t>
+      </w:r>
+      <w:proofErr w:type="spellEnd"/>
+      <w:r>
+        <w:t xml:space="preserve"> </w:t>
+      </w:r>
+      <w:proofErr w:type="spellStart"/>
+      <w:r>
+        <w:t>một</w:t>
+      </w:r>
+      <w:proofErr w:type="spellEnd"/>
+      <w:r>
+        <w:t xml:space="preserve"> </w:t>
+      </w:r>
+      <w:proofErr w:type="spellStart"/>
+      <w:r>
+        <w:t>giao</w:t>
+      </w:r>
+      <w:proofErr w:type="spellEnd"/>
+      <w:r>
+        <w:t xml:space="preserve"> </w:t>
+      </w:r>
+      <w:proofErr w:type="spellStart"/>
+      <w:r>
+        <w:t>diện</w:t>
+      </w:r>
+      <w:proofErr w:type="spellEnd"/>
+      <w:r>
+        <w:t xml:space="preserve"> </w:t>
+      </w:r>
+      <w:proofErr w:type="spellStart"/>
+      <w:r>
+        <w:t>người</w:t>
+      </w:r>
+      <w:proofErr w:type="spellEnd"/>
+      <w:r>
+        <w:t xml:space="preserve"> </w:t>
+      </w:r>
+      <w:proofErr w:type="spellStart"/>
+      <w:r>
+        <w:t>dùng</w:t>
+      </w:r>
+      <w:proofErr w:type="spellEnd"/>
+      <w:r>
+        <w:t xml:space="preserve"> (UI) </w:t>
+      </w:r>
+      <w:proofErr w:type="spellStart"/>
+      <w:r>
+        <w:t>phong</w:t>
+      </w:r>
+      <w:proofErr w:type="spellEnd"/>
+      <w:r>
+        <w:t xml:space="preserve"> </w:t>
+      </w:r>
+      <w:proofErr w:type="spellStart"/>
+      <w:r>
+        <w:t>phú</w:t>
+      </w:r>
+      <w:proofErr w:type="spellEnd"/>
+      <w:r>
+        <w:t xml:space="preserve"> </w:t>
+      </w:r>
+      <w:proofErr w:type="spellStart"/>
+      <w:r>
+        <w:t>từ</w:t>
+      </w:r>
+      <w:proofErr w:type="spellEnd"/>
+      <w:r>
+        <w:t xml:space="preserve"> </w:t>
+      </w:r>
+      <w:proofErr w:type="spellStart"/>
+      <w:r>
+        <w:t>các</w:t>
+      </w:r>
+      <w:proofErr w:type="spellEnd"/>
+      <w:r>
+        <w:t xml:space="preserve"> components </w:t>
+      </w:r>
+      <w:proofErr w:type="spellStart"/>
+      <w:r>
+        <w:t>được</w:t>
+      </w:r>
+      <w:proofErr w:type="spellEnd"/>
+      <w:r>
+        <w:t xml:space="preserve"> </w:t>
+      </w:r>
+      <w:proofErr w:type="spellStart"/>
+      <w:r>
+        <w:t>tối</w:t>
+      </w:r>
+      <w:proofErr w:type="spellEnd"/>
+      <w:r>
+        <w:t xml:space="preserve"> </w:t>
+      </w:r>
+      <w:proofErr w:type="spellStart"/>
+      <w:r>
+        <w:t>ưu</w:t>
+      </w:r>
+      <w:proofErr w:type="spellEnd"/>
+      <w:r>
+        <w:t xml:space="preserve"> </w:t>
+      </w:r>
+      <w:proofErr w:type="spellStart"/>
+      <w:r>
+        <w:t>cho</w:t>
+      </w:r>
+      <w:proofErr w:type="spellEnd"/>
+      <w:r>
+        <w:t xml:space="preserve"> </w:t>
+      </w:r>
+      <w:proofErr w:type="spellStart"/>
+      <w:r>
+        <w:t>thiết</w:t>
+      </w:r>
+      <w:proofErr w:type="spellEnd"/>
+      <w:r>
+        <w:t xml:space="preserve"> </w:t>
+      </w:r>
+      <w:proofErr w:type="spellStart"/>
+      <w:r>
+        <w:t>bị</w:t>
+      </w:r>
+      <w:proofErr w:type="spellEnd"/>
+      <w:r>
+        <w:t xml:space="preserve"> di </w:t>
+      </w:r>
+      <w:proofErr w:type="spellStart"/>
+      <w:r>
+        <w:t>động</w:t>
+      </w:r>
+      <w:proofErr w:type="spellEnd"/>
+      <w:r>
+        <w:t>.</w:t>
       </w:r>
     </w:p>
     <w:p>
@@ -325,9 +866,24 @@
       <w:pPr>
         <w:pStyle w:val="ListParagraph"/>
       </w:pPr>
-      <w:r>
-        <w:t>Ưu điểm :</w:t>
-      </w:r>
+      <w:proofErr w:type="spellStart"/>
+      <w:r>
+        <w:t>Ưu</w:t>
+      </w:r>
+      <w:proofErr w:type="spellEnd"/>
+      <w:r>
+        <w:t xml:space="preserve"> </w:t>
+      </w:r>
+      <w:proofErr w:type="spellStart"/>
+      <w:proofErr w:type="gramStart"/>
+      <w:r>
+        <w:t>điểm</w:t>
+      </w:r>
+      <w:proofErr w:type="spellEnd"/>
+      <w:r>
+        <w:t xml:space="preserve"> :</w:t>
+      </w:r>
+      <w:proofErr w:type="gramEnd"/>
     </w:p>
     <w:p>
       <w:pPr>
@@ -337,8 +893,141 @@
           <w:numId w:val="4"/>
         </w:numPr>
       </w:pPr>
-      <w:r>
-        <w:t>Hiệu quả về mặt thời gian khi mà bạn muốn phát triển một ứng dụng nhanh chóng.</w:t>
+      <w:proofErr w:type="spellStart"/>
+      <w:r>
+        <w:t>Hiệu</w:t>
+      </w:r>
+      <w:proofErr w:type="spellEnd"/>
+      <w:r>
+        <w:t xml:space="preserve"> </w:t>
+      </w:r>
+      <w:proofErr w:type="spellStart"/>
+      <w:r>
+        <w:t>quả</w:t>
+      </w:r>
+      <w:proofErr w:type="spellEnd"/>
+      <w:r>
+        <w:t xml:space="preserve"> </w:t>
+      </w:r>
+      <w:proofErr w:type="spellStart"/>
+      <w:r>
+        <w:t>về</w:t>
+      </w:r>
+      <w:proofErr w:type="spellEnd"/>
+      <w:r>
+        <w:t xml:space="preserve"> </w:t>
+      </w:r>
+      <w:proofErr w:type="spellStart"/>
+      <w:r>
+        <w:t>mặt</w:t>
+      </w:r>
+      <w:proofErr w:type="spellEnd"/>
+      <w:r>
+        <w:t xml:space="preserve"> </w:t>
+      </w:r>
+      <w:proofErr w:type="spellStart"/>
+      <w:r>
+        <w:t>thời</w:t>
+      </w:r>
+      <w:proofErr w:type="spellEnd"/>
+      <w:r>
+        <w:t xml:space="preserve"> </w:t>
+      </w:r>
+      <w:proofErr w:type="spellStart"/>
+      <w:r>
+        <w:t>gian</w:t>
+      </w:r>
+      <w:proofErr w:type="spellEnd"/>
+      <w:r>
+        <w:t xml:space="preserve"> </w:t>
+      </w:r>
+      <w:proofErr w:type="spellStart"/>
+      <w:r>
+        <w:t>khi</w:t>
+      </w:r>
+      <w:proofErr w:type="spellEnd"/>
+      <w:r>
+        <w:t xml:space="preserve"> </w:t>
+      </w:r>
+      <w:proofErr w:type="spellStart"/>
+      <w:r>
+        <w:t>mà</w:t>
+      </w:r>
+      <w:proofErr w:type="spellEnd"/>
+      <w:r>
+        <w:t xml:space="preserve"> </w:t>
+      </w:r>
+      <w:proofErr w:type="spellStart"/>
+      <w:r>
+        <w:t>bạn</w:t>
+      </w:r>
+      <w:proofErr w:type="spellEnd"/>
+      <w:r>
+        <w:t xml:space="preserve"> </w:t>
+      </w:r>
+      <w:proofErr w:type="spellStart"/>
+      <w:r>
+        <w:t>muốn</w:t>
+      </w:r>
+      <w:proofErr w:type="spellEnd"/>
+      <w:r>
+        <w:t xml:space="preserve"> </w:t>
+      </w:r>
+      <w:proofErr w:type="spellStart"/>
+      <w:r>
+        <w:t>phát</w:t>
+      </w:r>
+      <w:proofErr w:type="spellEnd"/>
+      <w:r>
+        <w:t xml:space="preserve"> </w:t>
+      </w:r>
+      <w:proofErr w:type="spellStart"/>
+      <w:r>
+        <w:t>triển</w:t>
+      </w:r>
+      <w:proofErr w:type="spellEnd"/>
+      <w:r>
+        <w:t xml:space="preserve"> </w:t>
+      </w:r>
+      <w:proofErr w:type="spellStart"/>
+      <w:r>
+        <w:t>một</w:t>
+      </w:r>
+      <w:proofErr w:type="spellEnd"/>
+      <w:r>
+        <w:t xml:space="preserve"> </w:t>
+      </w:r>
+      <w:proofErr w:type="spellStart"/>
+      <w:r>
+        <w:t>ứng</w:t>
+      </w:r>
+      <w:proofErr w:type="spellEnd"/>
+      <w:r>
+        <w:t xml:space="preserve"> </w:t>
+      </w:r>
+      <w:proofErr w:type="spellStart"/>
+      <w:r>
+        <w:t>dụng</w:t>
+      </w:r>
+      <w:proofErr w:type="spellEnd"/>
+      <w:r>
+        <w:t xml:space="preserve"> </w:t>
+      </w:r>
+      <w:proofErr w:type="spellStart"/>
+      <w:r>
+        <w:t>nhanh</w:t>
+      </w:r>
+      <w:proofErr w:type="spellEnd"/>
+      <w:r>
+        <w:t xml:space="preserve"> </w:t>
+      </w:r>
+      <w:proofErr w:type="spellStart"/>
+      <w:r>
+        <w:t>chóng</w:t>
+      </w:r>
+      <w:proofErr w:type="spellEnd"/>
+      <w:r>
+        <w:t>.</w:t>
       </w:r>
     </w:p>
     <w:p>
@@ -349,8 +1038,53 @@
           <w:numId w:val="4"/>
         </w:numPr>
       </w:pPr>
-      <w:r>
-        <w:t>Hiệu năng tương đối ổn định.</w:t>
+      <w:proofErr w:type="spellStart"/>
+      <w:r>
+        <w:t>Hiệu</w:t>
+      </w:r>
+      <w:proofErr w:type="spellEnd"/>
+      <w:r>
+        <w:t xml:space="preserve"> </w:t>
+      </w:r>
+      <w:proofErr w:type="spellStart"/>
+      <w:r>
+        <w:t>năng</w:t>
+      </w:r>
+      <w:proofErr w:type="spellEnd"/>
+      <w:r>
+        <w:t xml:space="preserve"> </w:t>
+      </w:r>
+      <w:proofErr w:type="spellStart"/>
+      <w:r>
+        <w:t>tương</w:t>
+      </w:r>
+      <w:proofErr w:type="spellEnd"/>
+      <w:r>
+        <w:t xml:space="preserve"> </w:t>
+      </w:r>
+      <w:proofErr w:type="spellStart"/>
+      <w:r>
+        <w:t>đối</w:t>
+      </w:r>
+      <w:proofErr w:type="spellEnd"/>
+      <w:r>
+        <w:t xml:space="preserve"> </w:t>
+      </w:r>
+      <w:proofErr w:type="spellStart"/>
+      <w:r>
+        <w:t>ổn</w:t>
+      </w:r>
+      <w:proofErr w:type="spellEnd"/>
+      <w:r>
+        <w:t xml:space="preserve"> </w:t>
+      </w:r>
+      <w:proofErr w:type="spellStart"/>
+      <w:r>
+        <w:t>định</w:t>
+      </w:r>
+      <w:proofErr w:type="spellEnd"/>
+      <w:r>
+        <w:t>.</w:t>
       </w:r>
     </w:p>
     <w:p>
@@ -361,8 +1095,45 @@
           <w:numId w:val="4"/>
         </w:numPr>
       </w:pPr>
-      <w:r>
-        <w:t>Cộng đồng phát triển mạnh.</w:t>
+      <w:proofErr w:type="spellStart"/>
+      <w:r>
+        <w:t>Cộng</w:t>
+      </w:r>
+      <w:proofErr w:type="spellEnd"/>
+      <w:r>
+        <w:t xml:space="preserve"> </w:t>
+      </w:r>
+      <w:proofErr w:type="spellStart"/>
+      <w:r>
+        <w:t>đồng</w:t>
+      </w:r>
+      <w:proofErr w:type="spellEnd"/>
+      <w:r>
+        <w:t xml:space="preserve"> </w:t>
+      </w:r>
+      <w:proofErr w:type="spellStart"/>
+      <w:r>
+        <w:t>phát</w:t>
+      </w:r>
+      <w:proofErr w:type="spellEnd"/>
+      <w:r>
+        <w:t xml:space="preserve"> </w:t>
+      </w:r>
+      <w:proofErr w:type="spellStart"/>
+      <w:r>
+        <w:t>triển</w:t>
+      </w:r>
+      <w:proofErr w:type="spellEnd"/>
+      <w:r>
+        <w:t xml:space="preserve"> </w:t>
+      </w:r>
+      <w:proofErr w:type="spellStart"/>
+      <w:r>
+        <w:t>mạnh</w:t>
+      </w:r>
+      <w:proofErr w:type="spellEnd"/>
+      <w:r>
+        <w:t>.</w:t>
       </w:r>
     </w:p>
     <w:p>
@@ -373,8 +1144,29 @@
           <w:numId w:val="4"/>
         </w:numPr>
       </w:pPr>
-      <w:r>
-        <w:t>Tiết kiệm tiền.</w:t>
+      <w:proofErr w:type="spellStart"/>
+      <w:r>
+        <w:t>Tiết</w:t>
+      </w:r>
+      <w:proofErr w:type="spellEnd"/>
+      <w:r>
+        <w:t xml:space="preserve"> </w:t>
+      </w:r>
+      <w:proofErr w:type="spellStart"/>
+      <w:r>
+        <w:t>kiệm</w:t>
+      </w:r>
+      <w:proofErr w:type="spellEnd"/>
+      <w:r>
+        <w:t xml:space="preserve"> </w:t>
+      </w:r>
+      <w:proofErr w:type="spellStart"/>
+      <w:r>
+        <w:t>tiền</w:t>
+      </w:r>
+      <w:proofErr w:type="spellEnd"/>
+      <w:r>
+        <w:t>.</w:t>
       </w:r>
     </w:p>
     <w:p>
@@ -386,7 +1178,31 @@
         </w:numPr>
       </w:pPr>
       <w:r>
-        <w:t>Team phát triển nhỏ.</w:t>
+        <w:t xml:space="preserve">Team </w:t>
+      </w:r>
+      <w:proofErr w:type="spellStart"/>
+      <w:r>
+        <w:t>phát</w:t>
+      </w:r>
+      <w:proofErr w:type="spellEnd"/>
+      <w:r>
+        <w:t xml:space="preserve"> </w:t>
+      </w:r>
+      <w:proofErr w:type="spellStart"/>
+      <w:r>
+        <w:t>triển</w:t>
+      </w:r>
+      <w:proofErr w:type="spellEnd"/>
+      <w:r>
+        <w:t xml:space="preserve"> </w:t>
+      </w:r>
+      <w:proofErr w:type="spellStart"/>
+      <w:r>
+        <w:t>nhỏ</w:t>
+      </w:r>
+      <w:proofErr w:type="spellEnd"/>
+      <w:r>
+        <w:t>.</w:t>
       </w:r>
     </w:p>
     <w:p>
@@ -397,8 +1213,53 @@
           <w:numId w:val="4"/>
         </w:numPr>
       </w:pPr>
-      <w:r>
-        <w:t>Ứng dụng tin cậy và ổn định.</w:t>
+      <w:proofErr w:type="spellStart"/>
+      <w:r>
+        <w:t>Ứng</w:t>
+      </w:r>
+      <w:proofErr w:type="spellEnd"/>
+      <w:r>
+        <w:t xml:space="preserve"> </w:t>
+      </w:r>
+      <w:proofErr w:type="spellStart"/>
+      <w:r>
+        <w:t>dụng</w:t>
+      </w:r>
+      <w:proofErr w:type="spellEnd"/>
+      <w:r>
+        <w:t xml:space="preserve"> tin </w:t>
+      </w:r>
+      <w:proofErr w:type="spellStart"/>
+      <w:r>
+        <w:t>cậy</w:t>
+      </w:r>
+      <w:proofErr w:type="spellEnd"/>
+      <w:r>
+        <w:t xml:space="preserve"> </w:t>
+      </w:r>
+      <w:proofErr w:type="spellStart"/>
+      <w:r>
+        <w:t>và</w:t>
+      </w:r>
+      <w:proofErr w:type="spellEnd"/>
+      <w:r>
+        <w:t xml:space="preserve"> </w:t>
+      </w:r>
+      <w:proofErr w:type="spellStart"/>
+      <w:r>
+        <w:t>ổn</w:t>
+      </w:r>
+      <w:proofErr w:type="spellEnd"/>
+      <w:r>
+        <w:t xml:space="preserve"> </w:t>
+      </w:r>
+      <w:proofErr w:type="spellStart"/>
+      <w:r>
+        <w:t>định</w:t>
+      </w:r>
+      <w:proofErr w:type="spellEnd"/>
+      <w:r>
+        <w:t>.</w:t>
       </w:r>
     </w:p>
     <w:p>
@@ -409,8 +1270,101 @@
           <w:numId w:val="4"/>
         </w:numPr>
       </w:pPr>
-      <w:r>
-        <w:t>Xây dựng cho nhiều hệ điều hành khác nhau với ít native code nhất.</w:t>
+      <w:proofErr w:type="spellStart"/>
+      <w:r>
+        <w:t>Xây</w:t>
+      </w:r>
+      <w:proofErr w:type="spellEnd"/>
+      <w:r>
+        <w:t xml:space="preserve"> </w:t>
+      </w:r>
+      <w:proofErr w:type="spellStart"/>
+      <w:r>
+        <w:t>dựng</w:t>
+      </w:r>
+      <w:proofErr w:type="spellEnd"/>
+      <w:r>
+        <w:t xml:space="preserve"> </w:t>
+      </w:r>
+      <w:proofErr w:type="spellStart"/>
+      <w:r>
+        <w:t>cho</w:t>
+      </w:r>
+      <w:proofErr w:type="spellEnd"/>
+      <w:r>
+        <w:t xml:space="preserve"> </w:t>
+      </w:r>
+      <w:proofErr w:type="spellStart"/>
+      <w:r>
+        <w:t>nhiều</w:t>
+      </w:r>
+      <w:proofErr w:type="spellEnd"/>
+      <w:r>
+        <w:t xml:space="preserve"> </w:t>
+      </w:r>
+      <w:proofErr w:type="spellStart"/>
+      <w:r>
+        <w:t>hệ</w:t>
+      </w:r>
+      <w:proofErr w:type="spellEnd"/>
+      <w:r>
+        <w:t xml:space="preserve"> </w:t>
+      </w:r>
+      <w:proofErr w:type="spellStart"/>
+      <w:r>
+        <w:t>điều</w:t>
+      </w:r>
+      <w:proofErr w:type="spellEnd"/>
+      <w:r>
+        <w:t xml:space="preserve"> </w:t>
+      </w:r>
+      <w:proofErr w:type="spellStart"/>
+      <w:r>
+        <w:t>hành</w:t>
+      </w:r>
+      <w:proofErr w:type="spellEnd"/>
+      <w:r>
+        <w:t xml:space="preserve"> </w:t>
+      </w:r>
+      <w:proofErr w:type="spellStart"/>
+      <w:r>
+        <w:t>khác</w:t>
+      </w:r>
+      <w:proofErr w:type="spellEnd"/>
+      <w:r>
+        <w:t xml:space="preserve"> </w:t>
+      </w:r>
+      <w:proofErr w:type="spellStart"/>
+      <w:r>
+        <w:t>nhau</w:t>
+      </w:r>
+      <w:proofErr w:type="spellEnd"/>
+      <w:r>
+        <w:t xml:space="preserve"> </w:t>
+      </w:r>
+      <w:proofErr w:type="spellStart"/>
+      <w:r>
+        <w:t>với</w:t>
+      </w:r>
+      <w:proofErr w:type="spellEnd"/>
+      <w:r>
+        <w:t xml:space="preserve"> </w:t>
+      </w:r>
+      <w:proofErr w:type="spellStart"/>
+      <w:r>
+        <w:t>ít</w:t>
+      </w:r>
+      <w:proofErr w:type="spellEnd"/>
+      <w:r>
+        <w:t xml:space="preserve"> native code </w:t>
+      </w:r>
+      <w:proofErr w:type="spellStart"/>
+      <w:r>
+        <w:t>nhất</w:t>
+      </w:r>
+      <w:proofErr w:type="spellEnd"/>
+      <w:r>
+        <w:t>.</w:t>
       </w:r>
     </w:p>
     <w:p>
@@ -421,8 +1375,61 @@
           <w:numId w:val="4"/>
         </w:numPr>
       </w:pPr>
-      <w:r>
-        <w:t>Trải nghiệm người dùng tốt hơn là hybrid app.</w:t>
+      <w:proofErr w:type="spellStart"/>
+      <w:r>
+        <w:t>Trải</w:t>
+      </w:r>
+      <w:proofErr w:type="spellEnd"/>
+      <w:r>
+        <w:t xml:space="preserve"> </w:t>
+      </w:r>
+      <w:proofErr w:type="spellStart"/>
+      <w:r>
+        <w:t>nghiệm</w:t>
+      </w:r>
+      <w:proofErr w:type="spellEnd"/>
+      <w:r>
+        <w:t xml:space="preserve"> </w:t>
+      </w:r>
+      <w:proofErr w:type="spellStart"/>
+      <w:r>
+        <w:t>người</w:t>
+      </w:r>
+      <w:proofErr w:type="spellEnd"/>
+      <w:r>
+        <w:t xml:space="preserve"> </w:t>
+      </w:r>
+      <w:proofErr w:type="spellStart"/>
+      <w:r>
+        <w:t>dùng</w:t>
+      </w:r>
+      <w:proofErr w:type="spellEnd"/>
+      <w:r>
+        <w:t xml:space="preserve"> </w:t>
+      </w:r>
+      <w:proofErr w:type="spellStart"/>
+      <w:r>
+        <w:t>tốt</w:t>
+      </w:r>
+      <w:proofErr w:type="spellEnd"/>
+      <w:r>
+        <w:t xml:space="preserve"> </w:t>
+      </w:r>
+      <w:proofErr w:type="spellStart"/>
+      <w:r>
+        <w:t>hơn</w:t>
+      </w:r>
+      <w:proofErr w:type="spellEnd"/>
+      <w:r>
+        <w:t xml:space="preserve"> </w:t>
+      </w:r>
+      <w:proofErr w:type="spellStart"/>
+      <w:r>
+        <w:t>là</w:t>
+      </w:r>
+      <w:proofErr w:type="spellEnd"/>
+      <w:r>
+        <w:t xml:space="preserve"> hybrid app.</w:t>
       </w:r>
     </w:p>
     <w:p>
@@ -434,8 +1441,21 @@
       <w:pPr>
         <w:pStyle w:val="ListParagraph"/>
       </w:pPr>
-      <w:r>
-        <w:t>Nhược điểm:</w:t>
+      <w:proofErr w:type="spellStart"/>
+      <w:r>
+        <w:t>Nhược</w:t>
+      </w:r>
+      <w:proofErr w:type="spellEnd"/>
+      <w:r>
+        <w:t xml:space="preserve"> </w:t>
+      </w:r>
+      <w:proofErr w:type="spellStart"/>
+      <w:r>
+        <w:t>điểm</w:t>
+      </w:r>
+      <w:proofErr w:type="spellEnd"/>
+      <w:r>
+        <w:t>:</w:t>
       </w:r>
     </w:p>
     <w:p>
@@ -446,8 +1466,29 @@
           <w:numId w:val="4"/>
         </w:numPr>
       </w:pPr>
-      <w:r>
-        <w:t>Vẫn đòi hỏi native code.</w:t>
+      <w:proofErr w:type="spellStart"/>
+      <w:r>
+        <w:t>Vẫn</w:t>
+      </w:r>
+      <w:proofErr w:type="spellEnd"/>
+      <w:r>
+        <w:t xml:space="preserve"> </w:t>
+      </w:r>
+      <w:proofErr w:type="spellStart"/>
+      <w:r>
+        <w:t>đòi</w:t>
+      </w:r>
+      <w:proofErr w:type="spellEnd"/>
+      <w:r>
+        <w:t xml:space="preserve"> </w:t>
+      </w:r>
+      <w:proofErr w:type="spellStart"/>
+      <w:r>
+        <w:t>hỏi</w:t>
+      </w:r>
+      <w:proofErr w:type="spellEnd"/>
+      <w:r>
+        <w:t xml:space="preserve"> native code.</w:t>
       </w:r>
     </w:p>
     <w:p>
@@ -458,8 +1499,61 @@
           <w:numId w:val="4"/>
         </w:numPr>
       </w:pPr>
-      <w:r>
-        <w:t>Hiệu năng sẽ thấp hơn với app thuần native code.</w:t>
+      <w:proofErr w:type="spellStart"/>
+      <w:r>
+        <w:t>Hiệu</w:t>
+      </w:r>
+      <w:proofErr w:type="spellEnd"/>
+      <w:r>
+        <w:t xml:space="preserve"> </w:t>
+      </w:r>
+      <w:proofErr w:type="spellStart"/>
+      <w:r>
+        <w:t>năng</w:t>
+      </w:r>
+      <w:proofErr w:type="spellEnd"/>
+      <w:r>
+        <w:t xml:space="preserve"> </w:t>
+      </w:r>
+      <w:proofErr w:type="spellStart"/>
+      <w:r>
+        <w:t>sẽ</w:t>
+      </w:r>
+      <w:proofErr w:type="spellEnd"/>
+      <w:r>
+        <w:t xml:space="preserve"> </w:t>
+      </w:r>
+      <w:proofErr w:type="spellStart"/>
+      <w:r>
+        <w:t>thấp</w:t>
+      </w:r>
+      <w:proofErr w:type="spellEnd"/>
+      <w:r>
+        <w:t xml:space="preserve"> </w:t>
+      </w:r>
+      <w:proofErr w:type="spellStart"/>
+      <w:r>
+        <w:t>hơn</w:t>
+      </w:r>
+      <w:proofErr w:type="spellEnd"/>
+      <w:r>
+        <w:t xml:space="preserve"> </w:t>
+      </w:r>
+      <w:proofErr w:type="spellStart"/>
+      <w:r>
+        <w:t>với</w:t>
+      </w:r>
+      <w:proofErr w:type="spellEnd"/>
+      <w:r>
+        <w:t xml:space="preserve"> app </w:t>
+      </w:r>
+      <w:proofErr w:type="spellStart"/>
+      <w:r>
+        <w:t>thuần</w:t>
+      </w:r>
+      <w:proofErr w:type="spellEnd"/>
+      <w:r>
+        <w:t xml:space="preserve"> native code.</w:t>
       </w:r>
     </w:p>
     <w:p>
@@ -470,8 +1564,53 @@
           <w:numId w:val="4"/>
         </w:numPr>
       </w:pPr>
-      <w:r>
-        <w:t>Bảo mật không cao do dựa trên JS.</w:t>
+      <w:proofErr w:type="spellStart"/>
+      <w:r>
+        <w:t>Bảo</w:t>
+      </w:r>
+      <w:proofErr w:type="spellEnd"/>
+      <w:r>
+        <w:t xml:space="preserve"> </w:t>
+      </w:r>
+      <w:proofErr w:type="spellStart"/>
+      <w:r>
+        <w:t>mật</w:t>
+      </w:r>
+      <w:proofErr w:type="spellEnd"/>
+      <w:r>
+        <w:t xml:space="preserve"> </w:t>
+      </w:r>
+      <w:proofErr w:type="spellStart"/>
+      <w:r>
+        <w:t>không</w:t>
+      </w:r>
+      <w:proofErr w:type="spellEnd"/>
+      <w:r>
+        <w:t xml:space="preserve"> </w:t>
+      </w:r>
+      <w:proofErr w:type="spellStart"/>
+      <w:r>
+        <w:t>cao</w:t>
+      </w:r>
+      <w:proofErr w:type="spellEnd"/>
+      <w:r>
+        <w:t xml:space="preserve"> do </w:t>
+      </w:r>
+      <w:proofErr w:type="spellStart"/>
+      <w:r>
+        <w:t>dựa</w:t>
+      </w:r>
+      <w:proofErr w:type="spellEnd"/>
+      <w:r>
+        <w:t xml:space="preserve"> </w:t>
+      </w:r>
+      <w:proofErr w:type="spellStart"/>
+      <w:r>
+        <w:t>trên</w:t>
+      </w:r>
+      <w:proofErr w:type="spellEnd"/>
+      <w:r>
+        <w:t xml:space="preserve"> JS.</w:t>
       </w:r>
     </w:p>
     <w:p>
@@ -482,8 +1621,37 @@
           <w:numId w:val="4"/>
         </w:numPr>
       </w:pPr>
-      <w:r>
-        <w:t>Quản lý bộ nhớ.</w:t>
+      <w:proofErr w:type="spellStart"/>
+      <w:r>
+        <w:t>Quản</w:t>
+      </w:r>
+      <w:proofErr w:type="spellEnd"/>
+      <w:r>
+        <w:t xml:space="preserve"> </w:t>
+      </w:r>
+      <w:proofErr w:type="spellStart"/>
+      <w:r>
+        <w:t>lý</w:t>
+      </w:r>
+      <w:proofErr w:type="spellEnd"/>
+      <w:r>
+        <w:t xml:space="preserve"> </w:t>
+      </w:r>
+      <w:proofErr w:type="spellStart"/>
+      <w:r>
+        <w:t>bộ</w:t>
+      </w:r>
+      <w:proofErr w:type="spellEnd"/>
+      <w:r>
+        <w:t xml:space="preserve"> </w:t>
+      </w:r>
+      <w:proofErr w:type="spellStart"/>
+      <w:r>
+        <w:t>nhớ</w:t>
+      </w:r>
+      <w:proofErr w:type="spellEnd"/>
+      <w:r>
+        <w:t>.</w:t>
       </w:r>
     </w:p>
     <w:p>
@@ -494,8 +1662,109 @@
           <w:numId w:val="4"/>
         </w:numPr>
       </w:pPr>
-      <w:r>
-        <w:t>Khả năng tùy biến cũng không thực sự tốt đối với một vài module</w:t>
+      <w:proofErr w:type="spellStart"/>
+      <w:r>
+        <w:t>Khả</w:t>
+      </w:r>
+      <w:proofErr w:type="spellEnd"/>
+      <w:r>
+        <w:t xml:space="preserve"> </w:t>
+      </w:r>
+      <w:proofErr w:type="spellStart"/>
+      <w:r>
+        <w:t>năng</w:t>
+      </w:r>
+      <w:proofErr w:type="spellEnd"/>
+      <w:r>
+        <w:t xml:space="preserve"> </w:t>
+      </w:r>
+      <w:proofErr w:type="spellStart"/>
+      <w:r>
+        <w:t>tùy</w:t>
+      </w:r>
+      <w:proofErr w:type="spellEnd"/>
+      <w:r>
+        <w:t xml:space="preserve"> </w:t>
+      </w:r>
+      <w:proofErr w:type="spellStart"/>
+      <w:r>
+        <w:t>biến</w:t>
+      </w:r>
+      <w:proofErr w:type="spellEnd"/>
+      <w:r>
+        <w:t xml:space="preserve"> </w:t>
+      </w:r>
+      <w:proofErr w:type="spellStart"/>
+      <w:r>
+        <w:t>cũng</w:t>
+      </w:r>
+      <w:proofErr w:type="spellEnd"/>
+      <w:r>
+        <w:t xml:space="preserve"> </w:t>
+      </w:r>
+      <w:proofErr w:type="spellStart"/>
+      <w:r>
+        <w:t>không</w:t>
+      </w:r>
+      <w:proofErr w:type="spellEnd"/>
+      <w:r>
+        <w:t xml:space="preserve"> </w:t>
+      </w:r>
+      <w:proofErr w:type="spellStart"/>
+      <w:r>
+        <w:t>thực</w:t>
+      </w:r>
+      <w:proofErr w:type="spellEnd"/>
+      <w:r>
+        <w:t xml:space="preserve"> </w:t>
+      </w:r>
+      <w:proofErr w:type="spellStart"/>
+      <w:r>
+        <w:t>sự</w:t>
+      </w:r>
+      <w:proofErr w:type="spellEnd"/>
+      <w:r>
+        <w:t xml:space="preserve"> </w:t>
+      </w:r>
+      <w:proofErr w:type="spellStart"/>
+      <w:r>
+        <w:t>tốt</w:t>
+      </w:r>
+      <w:proofErr w:type="spellEnd"/>
+      <w:r>
+        <w:t xml:space="preserve"> </w:t>
+      </w:r>
+      <w:proofErr w:type="spellStart"/>
+      <w:r>
+        <w:t>đối</w:t>
+      </w:r>
+      <w:proofErr w:type="spellEnd"/>
+      <w:r>
+        <w:t xml:space="preserve"> </w:t>
+      </w:r>
+      <w:proofErr w:type="spellStart"/>
+      <w:r>
+        <w:t>với</w:t>
+      </w:r>
+      <w:proofErr w:type="spellEnd"/>
+      <w:r>
+        <w:t xml:space="preserve"> </w:t>
+      </w:r>
+      <w:proofErr w:type="spellStart"/>
+      <w:r>
+        <w:t>một</w:t>
+      </w:r>
+      <w:proofErr w:type="spellEnd"/>
+      <w:r>
+        <w:t xml:space="preserve"> </w:t>
+      </w:r>
+      <w:proofErr w:type="spellStart"/>
+      <w:r>
+        <w:t>vài</w:t>
+      </w:r>
+      <w:proofErr w:type="spellEnd"/>
+      <w:r>
+        <w:t xml:space="preserve"> module</w:t>
       </w:r>
     </w:p>
     <w:p>
@@ -526,11 +1795,374 @@
           <w:numId w:val="1"/>
         </w:numPr>
       </w:pPr>
-      <w:r>
-        <w:t>Quy trình cài đặt react native ( windows)</w:t>
-      </w:r>
-    </w:p>
-    <w:p/>
+      <w:proofErr w:type="spellStart"/>
+      <w:r>
+        <w:t>Quy</w:t>
+      </w:r>
+      <w:proofErr w:type="spellEnd"/>
+      <w:r>
+        <w:t xml:space="preserve"> </w:t>
+      </w:r>
+      <w:proofErr w:type="spellStart"/>
+      <w:r>
+        <w:t>trình</w:t>
+      </w:r>
+      <w:proofErr w:type="spellEnd"/>
+      <w:r>
+        <w:t xml:space="preserve"> </w:t>
+      </w:r>
+      <w:proofErr w:type="spellStart"/>
+      <w:r>
+        <w:t>cài</w:t>
+      </w:r>
+      <w:proofErr w:type="spellEnd"/>
+      <w:r>
+        <w:t xml:space="preserve"> </w:t>
+      </w:r>
+      <w:proofErr w:type="spellStart"/>
+      <w:r>
+        <w:t>đặt</w:t>
+      </w:r>
+      <w:proofErr w:type="spellEnd"/>
+      <w:r>
+        <w:t xml:space="preserve"> react native </w:t>
+      </w:r>
+      <w:proofErr w:type="gramStart"/>
+      <w:r>
+        <w:t>( windows</w:t>
+      </w:r>
+      <w:proofErr w:type="gramEnd"/>
+      <w:r>
+        <w:t>)</w:t>
+      </w:r>
+    </w:p>
+    <w:p>
+      <w:pPr>
+        <w:ind w:left="720"/>
+      </w:pPr>
+    </w:p>
+    <w:p>
+      <w:pPr>
+        <w:ind w:left="360"/>
+      </w:pPr>
+      <w:proofErr w:type="spellStart"/>
+      <w:r>
+        <w:t>Cài</w:t>
+      </w:r>
+      <w:proofErr w:type="spellEnd"/>
+      <w:r>
+        <w:t xml:space="preserve"> </w:t>
+      </w:r>
+      <w:proofErr w:type="spellStart"/>
+      <w:r>
+        <w:t>đặt</w:t>
+      </w:r>
+      <w:proofErr w:type="spellEnd"/>
+      <w:r>
+        <w:t xml:space="preserve"> </w:t>
+      </w:r>
+      <w:proofErr w:type="spellStart"/>
+      <w:r>
+        <w:t>biến</w:t>
+      </w:r>
+      <w:proofErr w:type="spellEnd"/>
+      <w:r>
+        <w:t xml:space="preserve"> </w:t>
+      </w:r>
+      <w:proofErr w:type="spellStart"/>
+      <w:r>
+        <w:t>môi</w:t>
+      </w:r>
+      <w:proofErr w:type="spellEnd"/>
+      <w:r>
+        <w:t xml:space="preserve"> </w:t>
+      </w:r>
+      <w:proofErr w:type="spellStart"/>
+      <w:r>
+        <w:t>trường</w:t>
+      </w:r>
+      <w:proofErr w:type="spellEnd"/>
+      <w:r>
+        <w:t xml:space="preserve"> </w:t>
+      </w:r>
+      <w:proofErr w:type="spellStart"/>
+      <w:r>
+        <w:t>cho</w:t>
+      </w:r>
+      <w:proofErr w:type="spellEnd"/>
+      <w:r>
+        <w:t xml:space="preserve"> windows:</w:t>
+      </w:r>
+    </w:p>
+    <w:p>
+      <w:pPr>
+        <w:ind w:left="360"/>
+      </w:pPr>
+      <w:proofErr w:type="spellStart"/>
+      <w:r>
+        <w:t>Thêm</w:t>
+      </w:r>
+      <w:proofErr w:type="spellEnd"/>
+      <w:r>
+        <w:t xml:space="preserve">: </w:t>
+      </w:r>
+      <w:r>
+        <w:t>C:\Users\Administrator\AppData\Roaming\npm</w:t>
+      </w:r>
+      <w:r>
+        <w:t xml:space="preserve"> </w:t>
+      </w:r>
+      <w:proofErr w:type="spellStart"/>
+      <w:r>
+        <w:t>vào</w:t>
+      </w:r>
+      <w:proofErr w:type="spellEnd"/>
+      <w:r>
+        <w:t xml:space="preserve"> path </w:t>
+      </w:r>
+      <w:proofErr w:type="spellStart"/>
+      <w:r>
+        <w:t>môi</w:t>
+      </w:r>
+      <w:proofErr w:type="spellEnd"/>
+      <w:r>
+        <w:t xml:space="preserve"> </w:t>
+      </w:r>
+      <w:proofErr w:type="spellStart"/>
+      <w:r>
+        <w:t>trường</w:t>
+      </w:r>
+      <w:proofErr w:type="spellEnd"/>
+    </w:p>
+    <w:p>
+      <w:pPr>
+        <w:ind w:left="360"/>
+      </w:pPr>
+      <w:r>
+        <w:rPr>
+          <w:noProof/>
+        </w:rPr>
+        <w:drawing>
+          <wp:inline distT="0" distB="0" distL="0" distR="0" wp14:anchorId="2DCC2131" wp14:editId="0B221D43">
+            <wp:extent cx="5939790" cy="3721100"/>
+            <wp:effectExtent l="0" t="0" r="3810" b="0"/>
+            <wp:docPr id="1" name="Picture 1"/>
+            <wp:cNvGraphicFramePr>
+              <a:graphicFrameLocks xmlns:a="http://schemas.openxmlformats.org/drawingml/2006/main" noChangeAspect="1"/>
+            </wp:cNvGraphicFramePr>
+            <a:graphic xmlns:a="http://schemas.openxmlformats.org/drawingml/2006/main">
+              <a:graphicData uri="http://schemas.openxmlformats.org/drawingml/2006/picture">
+                <pic:pic xmlns:pic="http://schemas.openxmlformats.org/drawingml/2006/picture">
+                  <pic:nvPicPr>
+                    <pic:cNvPr id="0" name="Picture 1"/>
+                    <pic:cNvPicPr>
+                      <a:picLocks noChangeAspect="1" noChangeArrowheads="1"/>
+                    </pic:cNvPicPr>
+                  </pic:nvPicPr>
+                  <pic:blipFill>
+                    <a:blip r:embed="rId9">
+                      <a:extLst>
+                        <a:ext uri="{28A0092B-C50C-407E-A947-70E740481C1C}">
+                          <a14:useLocalDpi xmlns:a14="http://schemas.microsoft.com/office/drawing/2010/main" val="0"/>
+                        </a:ext>
+                      </a:extLst>
+                    </a:blip>
+                    <a:srcRect/>
+                    <a:stretch>
+                      <a:fillRect/>
+                    </a:stretch>
+                  </pic:blipFill>
+                  <pic:spPr bwMode="auto">
+                    <a:xfrm>
+                      <a:off x="0" y="0"/>
+                      <a:ext cx="5939790" cy="3721100"/>
+                    </a:xfrm>
+                    <a:prstGeom prst="rect">
+                      <a:avLst/>
+                    </a:prstGeom>
+                    <a:noFill/>
+                    <a:ln>
+                      <a:noFill/>
+                    </a:ln>
+                  </pic:spPr>
+                </pic:pic>
+              </a:graphicData>
+            </a:graphic>
+          </wp:inline>
+        </w:drawing>
+      </w:r>
+    </w:p>
+    <w:p>
+      <w:pPr>
+        <w:ind w:left="360"/>
+      </w:pPr>
+    </w:p>
+    <w:p>
+      <w:pPr>
+        <w:ind w:left="360"/>
+      </w:pPr>
+    </w:p>
+    <w:p>
+      <w:pPr>
+        <w:ind w:left="360"/>
+      </w:pPr>
+    </w:p>
+    <w:p>
+      <w:pPr>
+        <w:ind w:left="360"/>
+      </w:pPr>
+      <w:proofErr w:type="spellStart"/>
+      <w:r>
+        <w:t>Gõ</w:t>
+      </w:r>
+      <w:proofErr w:type="spellEnd"/>
+      <w:r>
+        <w:t xml:space="preserve"> </w:t>
+      </w:r>
+      <w:proofErr w:type="spellStart"/>
+      <w:r>
+        <w:t>lệnh</w:t>
+      </w:r>
+      <w:proofErr w:type="spellEnd"/>
+      <w:r>
+        <w:t xml:space="preserve">: react-native </w:t>
+      </w:r>
+      <w:proofErr w:type="spellStart"/>
+      <w:r>
+        <w:t>init</w:t>
+      </w:r>
+      <w:proofErr w:type="spellEnd"/>
+      <w:r>
+        <w:t xml:space="preserve"> –version =”0.55.4” test</w:t>
+      </w:r>
+    </w:p>
+    <w:p>
+      <w:pPr>
+        <w:ind w:left="360"/>
+      </w:pPr>
+      <w:r>
+        <w:rPr>
+          <w:noProof/>
+        </w:rPr>
+        <w:lastRenderedPageBreak/>
+        <w:drawing>
+          <wp:inline distT="0" distB="0" distL="0" distR="0" wp14:anchorId="36C93941" wp14:editId="60A64901">
+            <wp:extent cx="5939790" cy="2854325"/>
+            <wp:effectExtent l="0" t="0" r="3810" b="3175"/>
+            <wp:docPr id="2" name="Picture 2"/>
+            <wp:cNvGraphicFramePr>
+              <a:graphicFrameLocks xmlns:a="http://schemas.openxmlformats.org/drawingml/2006/main" noChangeAspect="1"/>
+            </wp:cNvGraphicFramePr>
+            <a:graphic xmlns:a="http://schemas.openxmlformats.org/drawingml/2006/main">
+              <a:graphicData uri="http://schemas.openxmlformats.org/drawingml/2006/picture">
+                <pic:pic xmlns:pic="http://schemas.openxmlformats.org/drawingml/2006/picture">
+                  <pic:nvPicPr>
+                    <pic:cNvPr id="0" name="Picture 2"/>
+                    <pic:cNvPicPr>
+                      <a:picLocks noChangeAspect="1" noChangeArrowheads="1"/>
+                    </pic:cNvPicPr>
+                  </pic:nvPicPr>
+                  <pic:blipFill>
+                    <a:blip r:embed="rId10">
+                      <a:extLst>
+                        <a:ext uri="{28A0092B-C50C-407E-A947-70E740481C1C}">
+                          <a14:useLocalDpi xmlns:a14="http://schemas.microsoft.com/office/drawing/2010/main" val="0"/>
+                        </a:ext>
+                      </a:extLst>
+                    </a:blip>
+                    <a:srcRect/>
+                    <a:stretch>
+                      <a:fillRect/>
+                    </a:stretch>
+                  </pic:blipFill>
+                  <pic:spPr bwMode="auto">
+                    <a:xfrm>
+                      <a:off x="0" y="0"/>
+                      <a:ext cx="5939790" cy="2854325"/>
+                    </a:xfrm>
+                    <a:prstGeom prst="rect">
+                      <a:avLst/>
+                    </a:prstGeom>
+                    <a:noFill/>
+                    <a:ln>
+                      <a:noFill/>
+                    </a:ln>
+                  </pic:spPr>
+                </pic:pic>
+              </a:graphicData>
+            </a:graphic>
+          </wp:inline>
+        </w:drawing>
+      </w:r>
+    </w:p>
+    <w:p>
+      <w:pPr>
+        <w:ind w:left="360"/>
+      </w:pPr>
+    </w:p>
+    <w:p>
+      <w:pPr>
+        <w:ind w:left="360"/>
+      </w:pPr>
+      <w:r>
+        <w:t xml:space="preserve">Sau </w:t>
+      </w:r>
+      <w:proofErr w:type="spellStart"/>
+      <w:r>
+        <w:t>khi</w:t>
+      </w:r>
+      <w:proofErr w:type="spellEnd"/>
+      <w:r>
+        <w:t xml:space="preserve"> </w:t>
+      </w:r>
+      <w:proofErr w:type="spellStart"/>
+      <w:r>
+        <w:t>chạy</w:t>
+      </w:r>
+      <w:proofErr w:type="spellEnd"/>
+      <w:r>
+        <w:t xml:space="preserve"> </w:t>
+      </w:r>
+      <w:proofErr w:type="spellStart"/>
+      <w:r>
+        <w:t>xong</w:t>
+      </w:r>
+      <w:proofErr w:type="spellEnd"/>
+      <w:r>
+        <w:t xml:space="preserve">, </w:t>
+      </w:r>
+      <w:proofErr w:type="spellStart"/>
+      <w:r>
+        <w:t>gõ</w:t>
+      </w:r>
+      <w:proofErr w:type="spellEnd"/>
+      <w:r>
+        <w:t xml:space="preserve"> </w:t>
+      </w:r>
+      <w:proofErr w:type="spellStart"/>
+      <w:r>
+        <w:t>tiếp</w:t>
+      </w:r>
+      <w:proofErr w:type="spellEnd"/>
+      <w:r>
+        <w:t xml:space="preserve"> </w:t>
+      </w:r>
+      <w:proofErr w:type="spellStart"/>
+      <w:r>
+        <w:t>lệnh</w:t>
+      </w:r>
+      <w:proofErr w:type="spellEnd"/>
+      <w:r>
+        <w:t>: react-native run-android</w:t>
+      </w:r>
+    </w:p>
+    <w:p>
+      <w:pPr>
+        <w:ind w:left="720"/>
+      </w:pPr>
+      <w:bookmarkStart w:id="0" w:name="_GoBack"/>
+      <w:bookmarkEnd w:id="0"/>
+    </w:p>
     <w:p>
       <w:pPr>
         <w:pStyle w:val="ListParagraph"/>
@@ -539,8 +2171,55 @@
           <w:numId w:val="1"/>
         </w:numPr>
       </w:pPr>
-      <w:r>
-        <w:t>Tìm hiểu một ứng dụng  mẫu react native</w:t>
+      <w:proofErr w:type="spellStart"/>
+      <w:r>
+        <w:t>Tìm</w:t>
+      </w:r>
+      <w:proofErr w:type="spellEnd"/>
+      <w:r>
+        <w:t xml:space="preserve"> </w:t>
+      </w:r>
+      <w:proofErr w:type="spellStart"/>
+      <w:r>
+        <w:t>hiểu</w:t>
+      </w:r>
+      <w:proofErr w:type="spellEnd"/>
+      <w:r>
+        <w:t xml:space="preserve"> </w:t>
+      </w:r>
+      <w:proofErr w:type="spellStart"/>
+      <w:r>
+        <w:t>một</w:t>
+      </w:r>
+      <w:proofErr w:type="spellEnd"/>
+      <w:r>
+        <w:t xml:space="preserve"> </w:t>
+      </w:r>
+      <w:proofErr w:type="spellStart"/>
+      <w:r>
+        <w:t>ứng</w:t>
+      </w:r>
+      <w:proofErr w:type="spellEnd"/>
+      <w:r>
+        <w:t xml:space="preserve"> </w:t>
+      </w:r>
+      <w:proofErr w:type="spellStart"/>
+      <w:proofErr w:type="gramStart"/>
+      <w:r>
+        <w:t>dụng</w:t>
+      </w:r>
+      <w:proofErr w:type="spellEnd"/>
+      <w:r>
+        <w:t xml:space="preserve">  </w:t>
+      </w:r>
+      <w:proofErr w:type="spellStart"/>
+      <w:r>
+        <w:t>mẫu</w:t>
+      </w:r>
+      <w:proofErr w:type="spellEnd"/>
+      <w:proofErr w:type="gramEnd"/>
+      <w:r>
+        <w:t xml:space="preserve"> react native</w:t>
       </w:r>
     </w:p>
     <w:sectPr>
@@ -554,8 +2233,8 @@
 </file>
 
 <file path=word/numbering.xml><?xml version="1.0" encoding="utf-8"?>
-<w:numbering xmlns:wpc="http://schemas.microsoft.com/office/word/2010/wordprocessingCanvas" xmlns:mc="http://schemas.openxmlformats.org/markup-compatibility/2006" xmlns:o="urn:schemas-microsoft-com:office:office" xmlns:r="http://schemas.openxmlformats.org/officeDocument/2006/relationships" xmlns:m="http://schemas.openxmlformats.org/officeDocument/2006/math" xmlns:v="urn:schemas-microsoft-com:vml" xmlns:wp14="http://schemas.microsoft.com/office/word/2010/wordprocessingDrawing" xmlns:wp="http://schemas.openxmlformats.org/drawingml/2006/wordprocessingDrawing" xmlns:w10="urn:schemas-microsoft-com:office:word" xmlns:w="http://schemas.openxmlformats.org/wordprocessingml/2006/main" xmlns:w14="http://schemas.microsoft.com/office/word/2010/wordml" xmlns:wpg="http://schemas.microsoft.com/office/word/2010/wordprocessingGroup" xmlns:wpi="http://schemas.microsoft.com/office/word/2010/wordprocessingInk" xmlns:wne="http://schemas.microsoft.com/office/word/2006/wordml" xmlns:wps="http://schemas.microsoft.com/office/word/2010/wordprocessingShape" mc:Ignorable="w14 wp14">
-  <w:abstractNum w:abstractNumId="0">
+<w:numbering xmlns:wpc="http://schemas.microsoft.com/office/word/2010/wordprocessingCanvas" xmlns:cx="http://schemas.microsoft.com/office/drawing/2014/chartex" xmlns:cx1="http://schemas.microsoft.com/office/drawing/2015/9/8/chartex" xmlns:cx2="http://schemas.microsoft.com/office/drawing/2015/10/21/chartex" xmlns:cx3="http://schemas.microsoft.com/office/drawing/2016/5/9/chartex" xmlns:cx4="http://schemas.microsoft.com/office/drawing/2016/5/10/chartex" xmlns:cx5="http://schemas.microsoft.com/office/drawing/2016/5/11/chartex" xmlns:cx6="http://schemas.microsoft.com/office/drawing/2016/5/12/chartex" xmlns:cx7="http://schemas.microsoft.com/office/drawing/2016/5/13/chartex" xmlns:cx8="http://schemas.microsoft.com/office/drawing/2016/5/14/chartex" xmlns:mc="http://schemas.openxmlformats.org/markup-compatibility/2006" xmlns:aink="http://schemas.microsoft.com/office/drawing/2016/ink" xmlns:am3d="http://schemas.microsoft.com/office/drawing/2017/model3d" xmlns:o="urn:schemas-microsoft-com:office:office" xmlns:r="http://schemas.openxmlformats.org/officeDocument/2006/relationships" xmlns:m="http://schemas.openxmlformats.org/officeDocument/2006/math" xmlns:v="urn:schemas-microsoft-com:vml" xmlns:wp14="http://schemas.microsoft.com/office/word/2010/wordprocessingDrawing" xmlns:wp="http://schemas.openxmlformats.org/drawingml/2006/wordprocessingDrawing" xmlns:w10="urn:schemas-microsoft-com:office:word" xmlns:w="http://schemas.openxmlformats.org/wordprocessingml/2006/main" xmlns:w14="http://schemas.microsoft.com/office/word/2010/wordml" xmlns:w15="http://schemas.microsoft.com/office/word/2012/wordml" xmlns:w16cid="http://schemas.microsoft.com/office/word/2016/wordml/cid" xmlns:w16se="http://schemas.microsoft.com/office/word/2015/wordml/symex" xmlns:wpg="http://schemas.microsoft.com/office/word/2010/wordprocessingGroup" xmlns:wpi="http://schemas.microsoft.com/office/word/2010/wordprocessingInk" xmlns:wne="http://schemas.microsoft.com/office/word/2006/wordml" xmlns:wps="http://schemas.microsoft.com/office/word/2010/wordprocessingShape" mc:Ignorable="w14 w15 w16se w16cid wp14">
+  <w:abstractNum w:abstractNumId="0" w15:restartNumberingAfterBreak="0">
     <w:nsid w:val="08A25495"/>
     <w:multiLevelType w:val="hybridMultilevel"/>
     <w:tmpl w:val="55D66ABC"/>
@@ -695,7 +2374,7 @@
       </w:rPr>
     </w:lvl>
   </w:abstractNum>
-  <w:abstractNum w:abstractNumId="1">
+  <w:abstractNum w:abstractNumId="1" w15:restartNumberingAfterBreak="0">
     <w:nsid w:val="0CB1227A"/>
     <w:multiLevelType w:val="hybridMultilevel"/>
     <w:tmpl w:val="95E8696C"/>
@@ -835,7 +2514,7 @@
       </w:rPr>
     </w:lvl>
   </w:abstractNum>
-  <w:abstractNum w:abstractNumId="2">
+  <w:abstractNum w:abstractNumId="2" w15:restartNumberingAfterBreak="0">
     <w:nsid w:val="0EDF306E"/>
     <w:multiLevelType w:val="hybridMultilevel"/>
     <w:tmpl w:val="1CFEBCF4"/>
@@ -948,7 +2627,7 @@
       </w:rPr>
     </w:lvl>
   </w:abstractNum>
-  <w:abstractNum w:abstractNumId="3">
+  <w:abstractNum w:abstractNumId="3" w15:restartNumberingAfterBreak="0">
     <w:nsid w:val="4DED4A5F"/>
     <w:multiLevelType w:val="hybridMultilevel"/>
     <w:tmpl w:val="A178F774"/>
@@ -1088,7 +2767,7 @@
       </w:rPr>
     </w:lvl>
   </w:abstractNum>
-  <w:abstractNum w:abstractNumId="4">
+  <w:abstractNum w:abstractNumId="4" w15:restartNumberingAfterBreak="0">
     <w:nsid w:val="694B3B9B"/>
     <w:multiLevelType w:val="hybridMultilevel"/>
     <w:tmpl w:val="CEA66DEE"/>
@@ -1228,7 +2907,7 @@
       </w:rPr>
     </w:lvl>
   </w:abstractNum>
-  <w:abstractNum w:abstractNumId="5">
+  <w:abstractNum w:abstractNumId="5" w15:restartNumberingAfterBreak="0">
     <w:nsid w:val="7BFD6D29"/>
     <w:multiLevelType w:val="hybridMultilevel"/>
     <w:tmpl w:val="1E0ADC88"/>
@@ -1339,7 +3018,7 @@
 </file>
 
 <file path=word/styles.xml><?xml version="1.0" encoding="utf-8"?>
-<w:styles xmlns:mc="http://schemas.openxmlformats.org/markup-compatibility/2006" xmlns:r="http://schemas.openxmlformats.org/officeDocument/2006/relationships" xmlns:w="http://schemas.openxmlformats.org/wordprocessingml/2006/main" xmlns:w14="http://schemas.microsoft.com/office/word/2010/wordml" mc:Ignorable="w14">
+<w:styles xmlns:mc="http://schemas.openxmlformats.org/markup-compatibility/2006" xmlns:r="http://schemas.openxmlformats.org/officeDocument/2006/relationships" xmlns:w="http://schemas.openxmlformats.org/wordprocessingml/2006/main" xmlns:w14="http://schemas.microsoft.com/office/word/2010/wordml" xmlns:w15="http://schemas.microsoft.com/office/word/2012/wordml" xmlns:w16cid="http://schemas.microsoft.com/office/word/2016/wordml/cid" xmlns:w16se="http://schemas.microsoft.com/office/word/2015/wordml/symex" mc:Ignorable="w14 w15 w16se w16cid">
   <w:docDefaults>
     <w:rPrDefault>
       <w:rPr>
@@ -1355,144 +3034,382 @@
       </w:pPr>
     </w:pPrDefault>
   </w:docDefaults>
-  <w:latentStyles w:defLockedState="0" w:defUIPriority="99" w:defSemiHidden="1" w:defUnhideWhenUsed="1" w:defQFormat="0" w:count="267">
-    <w:lsdException w:name="Normal" w:semiHidden="0" w:uiPriority="0" w:unhideWhenUsed="0" w:qFormat="1"/>
-    <w:lsdException w:name="heading 1" w:semiHidden="0" w:uiPriority="9" w:unhideWhenUsed="0" w:qFormat="1"/>
-    <w:lsdException w:name="heading 2" w:uiPriority="9" w:qFormat="1"/>
-    <w:lsdException w:name="heading 3" w:uiPriority="9" w:qFormat="1"/>
-    <w:lsdException w:name="heading 4" w:uiPriority="9" w:qFormat="1"/>
-    <w:lsdException w:name="heading 5" w:uiPriority="9" w:qFormat="1"/>
-    <w:lsdException w:name="heading 6" w:uiPriority="9" w:qFormat="1"/>
-    <w:lsdException w:name="heading 7" w:uiPriority="9" w:qFormat="1"/>
-    <w:lsdException w:name="heading 8" w:uiPriority="9" w:qFormat="1"/>
-    <w:lsdException w:name="heading 9" w:uiPriority="9" w:qFormat="1"/>
-    <w:lsdException w:name="toc 1" w:uiPriority="39"/>
-    <w:lsdException w:name="toc 2" w:uiPriority="39"/>
-    <w:lsdException w:name="toc 3" w:uiPriority="39"/>
-    <w:lsdException w:name="toc 4" w:uiPriority="39"/>
-    <w:lsdException w:name="toc 5" w:uiPriority="39"/>
-    <w:lsdException w:name="toc 6" w:uiPriority="39"/>
-    <w:lsdException w:name="toc 7" w:uiPriority="39"/>
-    <w:lsdException w:name="toc 8" w:uiPriority="39"/>
-    <w:lsdException w:name="toc 9" w:uiPriority="39"/>
-    <w:lsdException w:name="caption" w:uiPriority="35" w:qFormat="1"/>
-    <w:lsdException w:name="Title" w:semiHidden="0" w:uiPriority="10" w:unhideWhenUsed="0" w:qFormat="1"/>
-    <w:lsdException w:name="Default Paragraph Font" w:uiPriority="1"/>
-    <w:lsdException w:name="Subtitle" w:semiHidden="0" w:uiPriority="11" w:unhideWhenUsed="0" w:qFormat="1"/>
-    <w:lsdException w:name="Strong" w:semiHidden="0" w:uiPriority="22" w:unhideWhenUsed="0" w:qFormat="1"/>
-    <w:lsdException w:name="Emphasis" w:semiHidden="0" w:uiPriority="20" w:unhideWhenUsed="0" w:qFormat="1"/>
-    <w:lsdException w:name="Table Grid" w:semiHidden="0" w:uiPriority="39" w:unhideWhenUsed="0"/>
-    <w:lsdException w:name="Placeholder Text" w:unhideWhenUsed="0"/>
-    <w:lsdException w:name="No Spacing" w:semiHidden="0" w:uiPriority="1" w:unhideWhenUsed="0" w:qFormat="1"/>
-    <w:lsdException w:name="Light Shading" w:semiHidden="0" w:uiPriority="60" w:unhideWhenUsed="0"/>
-    <w:lsdException w:name="Light List" w:semiHidden="0" w:uiPriority="61" w:unhideWhenUsed="0"/>
-    <w:lsdException w:name="Light Grid" w:semiHidden="0" w:uiPriority="62" w:unhideWhenUsed="0"/>
-    <w:lsdException w:name="Medium Shading 1" w:semiHidden="0" w:uiPriority="63" w:unhideWhenUsed="0"/>
-    <w:lsdException w:name="Medium Shading 2" w:semiHidden="0" w:uiPriority="64" w:unhideWhenUsed="0"/>
-    <w:lsdException w:name="Medium List 1" w:semiHidden="0" w:uiPriority="65" w:unhideWhenUsed="0"/>
-    <w:lsdException w:name="Medium List 2" w:semiHidden="0" w:uiPriority="66" w:unhideWhenUsed="0"/>
-    <w:lsdException w:name="Medium Grid 1" w:semiHidden="0" w:uiPriority="67" w:unhideWhenUsed="0"/>
-    <w:lsdException w:name="Medium Grid 2" w:semiHidden="0" w:uiPriority="68" w:unhideWhenUsed="0"/>
-    <w:lsdException w:name="Medium Grid 3" w:semiHidden="0" w:uiPriority="69" w:unhideWhenUsed="0"/>
-    <w:lsdException w:name="Dark List" w:semiHidden="0" w:uiPriority="70" w:unhideWhenUsed="0"/>
-    <w:lsdException w:name="Colorful Shading" w:semiHidden="0" w:uiPriority="71" w:unhideWhenUsed="0"/>
-    <w:lsdException w:name="Colorful List" w:semiHidden="0" w:uiPriority="72" w:unhideWhenUsed="0"/>
-    <w:lsdException w:name="Colorful Grid" w:semiHidden="0" w:uiPriority="73" w:unhideWhenUsed="0"/>
-    <w:lsdException w:name="Light Shading Accent 1" w:semiHidden="0" w:uiPriority="60" w:unhideWhenUsed="0"/>
-    <w:lsdException w:name="Light List Accent 1" w:semiHidden="0" w:uiPriority="61" w:unhideWhenUsed="0"/>
-    <w:lsdException w:name="Light Grid Accent 1" w:semiHidden="0" w:uiPriority="62" w:unhideWhenUsed="0"/>
-    <w:lsdException w:name="Medium Shading 1 Accent 1" w:semiHidden="0" w:uiPriority="63" w:unhideWhenUsed="0"/>
-    <w:lsdException w:name="Medium Shading 2 Accent 1" w:semiHidden="0" w:uiPriority="64" w:unhideWhenUsed="0"/>
-    <w:lsdException w:name="Medium List 1 Accent 1" w:semiHidden="0" w:uiPriority="65" w:unhideWhenUsed="0"/>
-    <w:lsdException w:name="Revision" w:unhideWhenUsed="0"/>
-    <w:lsdException w:name="List Paragraph" w:semiHidden="0" w:uiPriority="34" w:unhideWhenUsed="0" w:qFormat="1"/>
-    <w:lsdException w:name="Quote" w:semiHidden="0" w:uiPriority="29" w:unhideWhenUsed="0" w:qFormat="1"/>
-    <w:lsdException w:name="Intense Quote" w:semiHidden="0" w:uiPriority="30" w:unhideWhenUsed="0" w:qFormat="1"/>
-    <w:lsdException w:name="Medium List 2 Accent 1" w:semiHidden="0" w:uiPriority="66" w:unhideWhenUsed="0"/>
-    <w:lsdException w:name="Medium Grid 1 Accent 1" w:semiHidden="0" w:uiPriority="67" w:unhideWhenUsed="0"/>
-    <w:lsdException w:name="Medium Grid 2 Accent 1" w:semiHidden="0" w:uiPriority="68" w:unhideWhenUsed="0"/>
-    <w:lsdException w:name="Medium Grid 3 Accent 1" w:semiHidden="0" w:uiPriority="69" w:unhideWhenUsed="0"/>
-    <w:lsdException w:name="Dark List Accent 1" w:semiHidden="0" w:uiPriority="70" w:unhideWhenUsed="0"/>
-    <w:lsdException w:name="Colorful Shading Accent 1" w:semiHidden="0" w:uiPriority="71" w:unhideWhenUsed="0"/>
-    <w:lsdException w:name="Colorful List Accent 1" w:semiHidden="0" w:uiPriority="72" w:unhideWhenUsed="0"/>
-    <w:lsdException w:name="Colorful Grid Accent 1" w:semiHidden="0" w:uiPriority="73" w:unhideWhenUsed="0"/>
-    <w:lsdException w:name="Light Shading Accent 2" w:semiHidden="0" w:uiPriority="60" w:unhideWhenUsed="0"/>
-    <w:lsdException w:name="Light List Accent 2" w:semiHidden="0" w:uiPriority="61" w:unhideWhenUsed="0"/>
-    <w:lsdException w:name="Light Grid Accent 2" w:semiHidden="0" w:uiPriority="62" w:unhideWhenUsed="0"/>
-    <w:lsdException w:name="Medium Shading 1 Accent 2" w:semiHidden="0" w:uiPriority="63" w:unhideWhenUsed="0"/>
-    <w:lsdException w:name="Medium Shading 2 Accent 2" w:semiHidden="0" w:uiPriority="64" w:unhideWhenUsed="0"/>
-    <w:lsdException w:name="Medium List 1 Accent 2" w:semiHidden="0" w:uiPriority="65" w:unhideWhenUsed="0"/>
-    <w:lsdException w:name="Medium List 2 Accent 2" w:semiHidden="0" w:uiPriority="66" w:unhideWhenUsed="0"/>
-    <w:lsdException w:name="Medium Grid 1 Accent 2" w:semiHidden="0" w:uiPriority="67" w:unhideWhenUsed="0"/>
-    <w:lsdException w:name="Medium Grid 2 Accent 2" w:semiHidden="0" w:uiPriority="68" w:unhideWhenUsed="0"/>
-    <w:lsdException w:name="Medium Grid 3 Accent 2" w:semiHidden="0" w:uiPriority="69" w:unhideWhenUsed="0"/>
-    <w:lsdException w:name="Dark List Accent 2" w:semiHidden="0" w:uiPriority="70" w:unhideWhenUsed="0"/>
-    <w:lsdException w:name="Colorful Shading Accent 2" w:semiHidden="0" w:uiPriority="71" w:unhideWhenUsed="0"/>
-    <w:lsdException w:name="Colorful List Accent 2" w:semiHidden="0" w:uiPriority="72" w:unhideWhenUsed="0"/>
-    <w:lsdException w:name="Colorful Grid Accent 2" w:semiHidden="0" w:uiPriority="73" w:unhideWhenUsed="0"/>
-    <w:lsdException w:name="Light Shading Accent 3" w:semiHidden="0" w:uiPriority="60" w:unhideWhenUsed="0"/>
-    <w:lsdException w:name="Light List Accent 3" w:semiHidden="0" w:uiPriority="61" w:unhideWhenUsed="0"/>
-    <w:lsdException w:name="Light Grid Accent 3" w:semiHidden="0" w:uiPriority="62" w:unhideWhenUsed="0"/>
-    <w:lsdException w:name="Medium Shading 1 Accent 3" w:semiHidden="0" w:uiPriority="63" w:unhideWhenUsed="0"/>
-    <w:lsdException w:name="Medium Shading 2 Accent 3" w:semiHidden="0" w:uiPriority="64" w:unhideWhenUsed="0"/>
-    <w:lsdException w:name="Medium List 1 Accent 3" w:semiHidden="0" w:uiPriority="65" w:unhideWhenUsed="0"/>
-    <w:lsdException w:name="Medium List 2 Accent 3" w:semiHidden="0" w:uiPriority="66" w:unhideWhenUsed="0"/>
-    <w:lsdException w:name="Medium Grid 1 Accent 3" w:semiHidden="0" w:uiPriority="67" w:unhideWhenUsed="0"/>
-    <w:lsdException w:name="Medium Grid 2 Accent 3" w:semiHidden="0" w:uiPriority="68" w:unhideWhenUsed="0"/>
-    <w:lsdException w:name="Medium Grid 3 Accent 3" w:semiHidden="0" w:uiPriority="69" w:unhideWhenUsed="0"/>
-    <w:lsdException w:name="Dark List Accent 3" w:semiHidden="0" w:uiPriority="70" w:unhideWhenUsed="0"/>
-    <w:lsdException w:name="Colorful Shading Accent 3" w:semiHidden="0" w:uiPriority="71" w:unhideWhenUsed="0"/>
-    <w:lsdException w:name="Colorful List Accent 3" w:semiHidden="0" w:uiPriority="72" w:unhideWhenUsed="0"/>
-    <w:lsdException w:name="Colorful Grid Accent 3" w:semiHidden="0" w:uiPriority="73" w:unhideWhenUsed="0"/>
-    <w:lsdException w:name="Light Shading Accent 4" w:semiHidden="0" w:uiPriority="60" w:unhideWhenUsed="0"/>
-    <w:lsdException w:name="Light List Accent 4" w:semiHidden="0" w:uiPriority="61" w:unhideWhenUsed="0"/>
-    <w:lsdException w:name="Light Grid Accent 4" w:semiHidden="0" w:uiPriority="62" w:unhideWhenUsed="0"/>
-    <w:lsdException w:name="Medium Shading 1 Accent 4" w:semiHidden="0" w:uiPriority="63" w:unhideWhenUsed="0"/>
-    <w:lsdException w:name="Medium Shading 2 Accent 4" w:semiHidden="0" w:uiPriority="64" w:unhideWhenUsed="0"/>
-    <w:lsdException w:name="Medium List 1 Accent 4" w:semiHidden="0" w:uiPriority="65" w:unhideWhenUsed="0"/>
-    <w:lsdException w:name="Medium List 2 Accent 4" w:semiHidden="0" w:uiPriority="66" w:unhideWhenUsed="0"/>
-    <w:lsdException w:name="Medium Grid 1 Accent 4" w:semiHidden="0" w:uiPriority="67" w:unhideWhenUsed="0"/>
-    <w:lsdException w:name="Medium Grid 2 Accent 4" w:semiHidden="0" w:uiPriority="68" w:unhideWhenUsed="0"/>
-    <w:lsdException w:name="Medium Grid 3 Accent 4" w:semiHidden="0" w:uiPriority="69" w:unhideWhenUsed="0"/>
-    <w:lsdException w:name="Dark List Accent 4" w:semiHidden="0" w:uiPriority="70" w:unhideWhenUsed="0"/>
-    <w:lsdException w:name="Colorful Shading Accent 4" w:semiHidden="0" w:uiPriority="71" w:unhideWhenUsed="0"/>
-    <w:lsdException w:name="Colorful List Accent 4" w:semiHidden="0" w:uiPriority="72" w:unhideWhenUsed="0"/>
-    <w:lsdException w:name="Colorful Grid Accent 4" w:semiHidden="0" w:uiPriority="73" w:unhideWhenUsed="0"/>
-    <w:lsdException w:name="Light Shading Accent 5" w:semiHidden="0" w:uiPriority="60" w:unhideWhenUsed="0"/>
-    <w:lsdException w:name="Light List Accent 5" w:semiHidden="0" w:uiPriority="61" w:unhideWhenUsed="0"/>
-    <w:lsdException w:name="Light Grid Accent 5" w:semiHidden="0" w:uiPriority="62" w:unhideWhenUsed="0"/>
-    <w:lsdException w:name="Medium Shading 1 Accent 5" w:semiHidden="0" w:uiPriority="63" w:unhideWhenUsed="0"/>
-    <w:lsdException w:name="Medium Shading 2 Accent 5" w:semiHidden="0" w:uiPriority="64" w:unhideWhenUsed="0"/>
-    <w:lsdException w:name="Medium List 1 Accent 5" w:semiHidden="0" w:uiPriority="65" w:unhideWhenUsed="0"/>
-    <w:lsdException w:name="Medium List 2 Accent 5" w:semiHidden="0" w:uiPriority="66" w:unhideWhenUsed="0"/>
-    <w:lsdException w:name="Medium Grid 1 Accent 5" w:semiHidden="0" w:uiPriority="67" w:unhideWhenUsed="0"/>
-    <w:lsdException w:name="Medium Grid 2 Accent 5" w:semiHidden="0" w:uiPriority="68" w:unhideWhenUsed="0"/>
-    <w:lsdException w:name="Medium Grid 3 Accent 5" w:semiHidden="0" w:uiPriority="69" w:unhideWhenUsed="0"/>
-    <w:lsdException w:name="Dark List Accent 5" w:semiHidden="0" w:uiPriority="70" w:unhideWhenUsed="0"/>
-    <w:lsdException w:name="Colorful Shading Accent 5" w:semiHidden="0" w:uiPriority="71" w:unhideWhenUsed="0"/>
-    <w:lsdException w:name="Colorful List Accent 5" w:semiHidden="0" w:uiPriority="72" w:unhideWhenUsed="0"/>
-    <w:lsdException w:name="Colorful Grid Accent 5" w:semiHidden="0" w:uiPriority="73" w:unhideWhenUsed="0"/>
-    <w:lsdException w:name="Light Shading Accent 6" w:semiHidden="0" w:uiPriority="60" w:unhideWhenUsed="0"/>
-    <w:lsdException w:name="Light List Accent 6" w:semiHidden="0" w:uiPriority="61" w:unhideWhenUsed="0"/>
-    <w:lsdException w:name="Light Grid Accent 6" w:semiHidden="0" w:uiPriority="62" w:unhideWhenUsed="0"/>
-    <w:lsdException w:name="Medium Shading 1 Accent 6" w:semiHidden="0" w:uiPriority="63" w:unhideWhenUsed="0"/>
-    <w:lsdException w:name="Medium Shading 2 Accent 6" w:semiHidden="0" w:uiPriority="64" w:unhideWhenUsed="0"/>
-    <w:lsdException w:name="Medium List 1 Accent 6" w:semiHidden="0" w:uiPriority="65" w:unhideWhenUsed="0"/>
-    <w:lsdException w:name="Medium List 2 Accent 6" w:semiHidden="0" w:uiPriority="66" w:unhideWhenUsed="0"/>
-    <w:lsdException w:name="Medium Grid 1 Accent 6" w:semiHidden="0" w:uiPriority="67" w:unhideWhenUsed="0"/>
-    <w:lsdException w:name="Medium Grid 2 Accent 6" w:semiHidden="0" w:uiPriority="68" w:unhideWhenUsed="0"/>
-    <w:lsdException w:name="Medium Grid 3 Accent 6" w:semiHidden="0" w:uiPriority="69" w:unhideWhenUsed="0"/>
-    <w:lsdException w:name="Dark List Accent 6" w:semiHidden="0" w:uiPriority="70" w:unhideWhenUsed="0"/>
-    <w:lsdException w:name="Colorful Shading Accent 6" w:semiHidden="0" w:uiPriority="71" w:unhideWhenUsed="0"/>
-    <w:lsdException w:name="Colorful List Accent 6" w:semiHidden="0" w:uiPriority="72" w:unhideWhenUsed="0"/>
-    <w:lsdException w:name="Colorful Grid Accent 6" w:semiHidden="0" w:uiPriority="73" w:unhideWhenUsed="0"/>
-    <w:lsdException w:name="Subtle Emphasis" w:semiHidden="0" w:uiPriority="19" w:unhideWhenUsed="0" w:qFormat="1"/>
-    <w:lsdException w:name="Intense Emphasis" w:semiHidden="0" w:uiPriority="21" w:unhideWhenUsed="0" w:qFormat="1"/>
-    <w:lsdException w:name="Subtle Reference" w:semiHidden="0" w:uiPriority="31" w:unhideWhenUsed="0" w:qFormat="1"/>
-    <w:lsdException w:name="Intense Reference" w:semiHidden="0" w:uiPriority="32" w:unhideWhenUsed="0" w:qFormat="1"/>
-    <w:lsdException w:name="Book Title" w:semiHidden="0" w:uiPriority="33" w:unhideWhenUsed="0" w:qFormat="1"/>
-    <w:lsdException w:name="Bibliography" w:uiPriority="37"/>
-    <w:lsdException w:name="TOC Heading" w:uiPriority="39" w:qFormat="1"/>
+  <w:latentStyles w:defLockedState="0" w:defUIPriority="99" w:defSemiHidden="0" w:defUnhideWhenUsed="0" w:defQFormat="0" w:count="375">
+    <w:lsdException w:name="Normal" w:uiPriority="0" w:qFormat="1"/>
+    <w:lsdException w:name="heading 1" w:uiPriority="9" w:qFormat="1"/>
+    <w:lsdException w:name="heading 2" w:semiHidden="1" w:uiPriority="9" w:unhideWhenUsed="1" w:qFormat="1"/>
+    <w:lsdException w:name="heading 3" w:semiHidden="1" w:uiPriority="9" w:unhideWhenUsed="1" w:qFormat="1"/>
+    <w:lsdException w:name="heading 4" w:semiHidden="1" w:uiPriority="9" w:unhideWhenUsed="1" w:qFormat="1"/>
+    <w:lsdException w:name="heading 5" w:semiHidden="1" w:uiPriority="9" w:unhideWhenUsed="1" w:qFormat="1"/>
+    <w:lsdException w:name="heading 6" w:semiHidden="1" w:uiPriority="9" w:unhideWhenUsed="1" w:qFormat="1"/>
+    <w:lsdException w:name="heading 7" w:semiHidden="1" w:uiPriority="9" w:unhideWhenUsed="1" w:qFormat="1"/>
+    <w:lsdException w:name="heading 8" w:semiHidden="1" w:uiPriority="9" w:unhideWhenUsed="1" w:qFormat="1"/>
+    <w:lsdException w:name="heading 9" w:semiHidden="1" w:uiPriority="9" w:unhideWhenUsed="1" w:qFormat="1"/>
+    <w:lsdException w:name="index 1" w:semiHidden="1" w:unhideWhenUsed="1"/>
+    <w:lsdException w:name="index 2" w:semiHidden="1" w:unhideWhenUsed="1"/>
+    <w:lsdException w:name="index 3" w:semiHidden="1" w:unhideWhenUsed="1"/>
+    <w:lsdException w:name="index 4" w:semiHidden="1" w:unhideWhenUsed="1"/>
+    <w:lsdException w:name="index 5" w:semiHidden="1" w:unhideWhenUsed="1"/>
+    <w:lsdException w:name="index 6" w:semiHidden="1" w:unhideWhenUsed="1"/>
+    <w:lsdException w:name="index 7" w:semiHidden="1" w:unhideWhenUsed="1"/>
+    <w:lsdException w:name="index 8" w:semiHidden="1" w:unhideWhenUsed="1"/>
+    <w:lsdException w:name="index 9" w:semiHidden="1" w:unhideWhenUsed="1"/>
+    <w:lsdException w:name="toc 1" w:semiHidden="1" w:uiPriority="39" w:unhideWhenUsed="1"/>
+    <w:lsdException w:name="toc 2" w:semiHidden="1" w:uiPriority="39" w:unhideWhenUsed="1"/>
+    <w:lsdException w:name="toc 3" w:semiHidden="1" w:uiPriority="39" w:unhideWhenUsed="1"/>
+    <w:lsdException w:name="toc 4" w:semiHidden="1" w:uiPriority="39" w:unhideWhenUsed="1"/>
+    <w:lsdException w:name="toc 5" w:semiHidden="1" w:uiPriority="39" w:unhideWhenUsed="1"/>
+    <w:lsdException w:name="toc 6" w:semiHidden="1" w:uiPriority="39" w:unhideWhenUsed="1"/>
+    <w:lsdException w:name="toc 7" w:semiHidden="1" w:uiPriority="39" w:unhideWhenUsed="1"/>
+    <w:lsdException w:name="toc 8" w:semiHidden="1" w:uiPriority="39" w:unhideWhenUsed="1"/>
+    <w:lsdException w:name="toc 9" w:semiHidden="1" w:uiPriority="39" w:unhideWhenUsed="1"/>
+    <w:lsdException w:name="Normal Indent" w:semiHidden="1" w:unhideWhenUsed="1"/>
+    <w:lsdException w:name="footnote text" w:semiHidden="1" w:unhideWhenUsed="1"/>
+    <w:lsdException w:name="annotation text" w:semiHidden="1" w:unhideWhenUsed="1"/>
+    <w:lsdException w:name="header" w:semiHidden="1" w:unhideWhenUsed="1"/>
+    <w:lsdException w:name="footer" w:semiHidden="1" w:unhideWhenUsed="1"/>
+    <w:lsdException w:name="index heading" w:semiHidden="1" w:unhideWhenUsed="1"/>
+    <w:lsdException w:name="caption" w:semiHidden="1" w:uiPriority="35" w:unhideWhenUsed="1" w:qFormat="1"/>
+    <w:lsdException w:name="table of figures" w:semiHidden="1" w:unhideWhenUsed="1"/>
+    <w:lsdException w:name="envelope address" w:semiHidden="1" w:unhideWhenUsed="1"/>
+    <w:lsdException w:name="envelope return" w:semiHidden="1" w:unhideWhenUsed="1"/>
+    <w:lsdException w:name="footnote reference" w:semiHidden="1" w:unhideWhenUsed="1"/>
+    <w:lsdException w:name="annotation reference" w:semiHidden="1" w:unhideWhenUsed="1"/>
+    <w:lsdException w:name="line number" w:semiHidden="1" w:unhideWhenUsed="1"/>
+    <w:lsdException w:name="page number" w:semiHidden="1" w:unhideWhenUsed="1"/>
+    <w:lsdException w:name="endnote reference" w:semiHidden="1" w:unhideWhenUsed="1"/>
+    <w:lsdException w:name="endnote text" w:semiHidden="1" w:unhideWhenUsed="1"/>
+    <w:lsdException w:name="table of authorities" w:semiHidden="1" w:unhideWhenUsed="1"/>
+    <w:lsdException w:name="macro" w:semiHidden="1" w:unhideWhenUsed="1"/>
+    <w:lsdException w:name="toa heading" w:semiHidden="1" w:unhideWhenUsed="1"/>
+    <w:lsdException w:name="List" w:semiHidden="1" w:unhideWhenUsed="1"/>
+    <w:lsdException w:name="List Bullet" w:semiHidden="1" w:unhideWhenUsed="1"/>
+    <w:lsdException w:name="List Number" w:semiHidden="1" w:unhideWhenUsed="1"/>
+    <w:lsdException w:name="List 2" w:semiHidden="1" w:unhideWhenUsed="1"/>
+    <w:lsdException w:name="List 3" w:semiHidden="1" w:unhideWhenUsed="1"/>
+    <w:lsdException w:name="List 4" w:semiHidden="1" w:unhideWhenUsed="1"/>
+    <w:lsdException w:name="List 5" w:semiHidden="1" w:unhideWhenUsed="1"/>
+    <w:lsdException w:name="List Bullet 2" w:semiHidden="1" w:unhideWhenUsed="1"/>
+    <w:lsdException w:name="List Bullet 3" w:semiHidden="1" w:unhideWhenUsed="1"/>
+    <w:lsdException w:name="List Bullet 4" w:semiHidden="1" w:unhideWhenUsed="1"/>
+    <w:lsdException w:name="List Bullet 5" w:semiHidden="1" w:unhideWhenUsed="1"/>
+    <w:lsdException w:name="List Number 2" w:semiHidden="1" w:unhideWhenUsed="1"/>
+    <w:lsdException w:name="List Number 3" w:semiHidden="1" w:unhideWhenUsed="1"/>
+    <w:lsdException w:name="List Number 4" w:semiHidden="1" w:unhideWhenUsed="1"/>
+    <w:lsdException w:name="List Number 5" w:semiHidden="1" w:unhideWhenUsed="1"/>
+    <w:lsdException w:name="Title" w:uiPriority="10" w:qFormat="1"/>
+    <w:lsdException w:name="Closing" w:semiHidden="1" w:unhideWhenUsed="1"/>
+    <w:lsdException w:name="Signature" w:semiHidden="1" w:unhideWhenUsed="1"/>
+    <w:lsdException w:name="Default Paragraph Font" w:semiHidden="1" w:uiPriority="1" w:unhideWhenUsed="1"/>
+    <w:lsdException w:name="Body Text" w:semiHidden="1" w:unhideWhenUsed="1"/>
+    <w:lsdException w:name="Body Text Indent" w:semiHidden="1" w:unhideWhenUsed="1"/>
+    <w:lsdException w:name="List Continue" w:semiHidden="1" w:unhideWhenUsed="1"/>
+    <w:lsdException w:name="List Continue 2" w:semiHidden="1" w:unhideWhenUsed="1"/>
+    <w:lsdException w:name="List Continue 3" w:semiHidden="1" w:unhideWhenUsed="1"/>
+    <w:lsdException w:name="List Continue 4" w:semiHidden="1" w:unhideWhenUsed="1"/>
+    <w:lsdException w:name="List Continue 5" w:semiHidden="1" w:unhideWhenUsed="1"/>
+    <w:lsdException w:name="Message Header" w:semiHidden="1" w:unhideWhenUsed="1"/>
+    <w:lsdException w:name="Subtitle" w:uiPriority="11" w:qFormat="1"/>
+    <w:lsdException w:name="Salutation" w:semiHidden="1" w:unhideWhenUsed="1"/>
+    <w:lsdException w:name="Date" w:semiHidden="1" w:unhideWhenUsed="1"/>
+    <w:lsdException w:name="Body Text First Indent" w:semiHidden="1" w:unhideWhenUsed="1"/>
+    <w:lsdException w:name="Body Text First Indent 2" w:semiHidden="1" w:unhideWhenUsed="1"/>
+    <w:lsdException w:name="Note Heading" w:semiHidden="1" w:unhideWhenUsed="1"/>
+    <w:lsdException w:name="Body Text 2" w:semiHidden="1" w:unhideWhenUsed="1"/>
+    <w:lsdException w:name="Body Text 3" w:semiHidden="1" w:unhideWhenUsed="1"/>
+    <w:lsdException w:name="Body Text Indent 2" w:semiHidden="1" w:unhideWhenUsed="1"/>
+    <w:lsdException w:name="Body Text Indent 3" w:semiHidden="1" w:unhideWhenUsed="1"/>
+    <w:lsdException w:name="Block Text" w:semiHidden="1" w:unhideWhenUsed="1"/>
+    <w:lsdException w:name="Hyperlink" w:semiHidden="1" w:unhideWhenUsed="1"/>
+    <w:lsdException w:name="FollowedHyperlink" w:semiHidden="1" w:unhideWhenUsed="1"/>
+    <w:lsdException w:name="Strong" w:uiPriority="22" w:qFormat="1"/>
+    <w:lsdException w:name="Emphasis" w:uiPriority="20" w:qFormat="1"/>
+    <w:lsdException w:name="Document Map" w:semiHidden="1" w:unhideWhenUsed="1"/>
+    <w:lsdException w:name="Plain Text" w:semiHidden="1" w:unhideWhenUsed="1"/>
+    <w:lsdException w:name="E-mail Signature" w:semiHidden="1" w:unhideWhenUsed="1"/>
+    <w:lsdException w:name="HTML Top of Form" w:semiHidden="1" w:unhideWhenUsed="1"/>
+    <w:lsdException w:name="HTML Bottom of Form" w:semiHidden="1" w:unhideWhenUsed="1"/>
+    <w:lsdException w:name="Normal (Web)" w:semiHidden="1" w:unhideWhenUsed="1"/>
+    <w:lsdException w:name="HTML Acronym" w:semiHidden="1" w:unhideWhenUsed="1"/>
+    <w:lsdException w:name="HTML Address" w:semiHidden="1" w:unhideWhenUsed="1"/>
+    <w:lsdException w:name="HTML Cite" w:semiHidden="1" w:unhideWhenUsed="1"/>
+    <w:lsdException w:name="HTML Code" w:semiHidden="1" w:unhideWhenUsed="1"/>
+    <w:lsdException w:name="HTML Definition" w:semiHidden="1" w:unhideWhenUsed="1"/>
+    <w:lsdException w:name="HTML Keyboard" w:semiHidden="1" w:unhideWhenUsed="1"/>
+    <w:lsdException w:name="HTML Preformatted" w:semiHidden="1" w:unhideWhenUsed="1"/>
+    <w:lsdException w:name="HTML Sample" w:semiHidden="1" w:unhideWhenUsed="1"/>
+    <w:lsdException w:name="HTML Typewriter" w:semiHidden="1" w:unhideWhenUsed="1"/>
+    <w:lsdException w:name="HTML Variable" w:semiHidden="1" w:unhideWhenUsed="1"/>
+    <w:lsdException w:name="Normal Table" w:semiHidden="1" w:unhideWhenUsed="1"/>
+    <w:lsdException w:name="annotation subject" w:semiHidden="1" w:unhideWhenUsed="1"/>
+    <w:lsdException w:name="No List" w:semiHidden="1" w:unhideWhenUsed="1"/>
+    <w:lsdException w:name="Outline List 1" w:semiHidden="1" w:unhideWhenUsed="1"/>
+    <w:lsdException w:name="Outline List 2" w:semiHidden="1" w:unhideWhenUsed="1"/>
+    <w:lsdException w:name="Outline List 3" w:semiHidden="1" w:unhideWhenUsed="1"/>
+    <w:lsdException w:name="Table Simple 1" w:semiHidden="1" w:unhideWhenUsed="1"/>
+    <w:lsdException w:name="Table Simple 2" w:semiHidden="1" w:unhideWhenUsed="1"/>
+    <w:lsdException w:name="Table Simple 3" w:semiHidden="1" w:unhideWhenUsed="1"/>
+    <w:lsdException w:name="Table Classic 1" w:semiHidden="1" w:unhideWhenUsed="1"/>
+    <w:lsdException w:name="Table Classic 2" w:semiHidden="1" w:unhideWhenUsed="1"/>
+    <w:lsdException w:name="Table Classic 3" w:semiHidden="1" w:unhideWhenUsed="1"/>
+    <w:lsdException w:name="Table Classic 4" w:semiHidden="1" w:unhideWhenUsed="1"/>
+    <w:lsdException w:name="Table Colorful 1" w:semiHidden="1" w:unhideWhenUsed="1"/>
+    <w:lsdException w:name="Table Colorful 2" w:semiHidden="1" w:unhideWhenUsed="1"/>
+    <w:lsdException w:name="Table Colorful 3" w:semiHidden="1" w:unhideWhenUsed="1"/>
+    <w:lsdException w:name="Table Columns 1" w:semiHidden="1" w:unhideWhenUsed="1"/>
+    <w:lsdException w:name="Table Columns 2" w:semiHidden="1" w:unhideWhenUsed="1"/>
+    <w:lsdException w:name="Table Columns 3" w:semiHidden="1" w:unhideWhenUsed="1"/>
+    <w:lsdException w:name="Table Columns 4" w:semiHidden="1" w:unhideWhenUsed="1"/>
+    <w:lsdException w:name="Table Columns 5" w:semiHidden="1" w:unhideWhenUsed="1"/>
+    <w:lsdException w:name="Table Grid 1" w:semiHidden="1" w:unhideWhenUsed="1"/>
+    <w:lsdException w:name="Table Grid 2" w:semiHidden="1" w:unhideWhenUsed="1"/>
+    <w:lsdException w:name="Table Grid 3" w:semiHidden="1" w:unhideWhenUsed="1"/>
+    <w:lsdException w:name="Table Grid 4" w:semiHidden="1" w:unhideWhenUsed="1"/>
+    <w:lsdException w:name="Table Grid 5" w:semiHidden="1" w:unhideWhenUsed="1"/>
+    <w:lsdException w:name="Table Grid 6" w:semiHidden="1" w:unhideWhenUsed="1"/>
+    <w:lsdException w:name="Table Grid 7" w:semiHidden="1" w:unhideWhenUsed="1"/>
+    <w:lsdException w:name="Table Grid 8" w:semiHidden="1" w:unhideWhenUsed="1"/>
+    <w:lsdException w:name="Table List 1" w:semiHidden="1" w:unhideWhenUsed="1"/>
+    <w:lsdException w:name="Table List 2" w:semiHidden="1" w:unhideWhenUsed="1"/>
+    <w:lsdException w:name="Table List 3" w:semiHidden="1" w:unhideWhenUsed="1"/>
+    <w:lsdException w:name="Table List 4" w:semiHidden="1" w:unhideWhenUsed="1"/>
+    <w:lsdException w:name="Table List 5" w:semiHidden="1" w:unhideWhenUsed="1"/>
+    <w:lsdException w:name="Table List 6" w:semiHidden="1" w:unhideWhenUsed="1"/>
+    <w:lsdException w:name="Table List 7" w:semiHidden="1" w:unhideWhenUsed="1"/>
+    <w:lsdException w:name="Table List 8" w:semiHidden="1" w:unhideWhenUsed="1"/>
+    <w:lsdException w:name="Table 3D effects 1" w:semiHidden="1" w:unhideWhenUsed="1"/>
+    <w:lsdException w:name="Table 3D effects 2" w:semiHidden="1" w:unhideWhenUsed="1"/>
+    <w:lsdException w:name="Table 3D effects 3" w:semiHidden="1" w:unhideWhenUsed="1"/>
+    <w:lsdException w:name="Table Contemporary" w:semiHidden="1" w:unhideWhenUsed="1"/>
+    <w:lsdException w:name="Table Elegant" w:semiHidden="1" w:unhideWhenUsed="1"/>
+    <w:lsdException w:name="Table Professional" w:semiHidden="1" w:unhideWhenUsed="1"/>
+    <w:lsdException w:name="Table Subtle 1" w:semiHidden="1" w:unhideWhenUsed="1"/>
+    <w:lsdException w:name="Table Subtle 2" w:semiHidden="1" w:unhideWhenUsed="1"/>
+    <w:lsdException w:name="Table Web 1" w:semiHidden="1" w:unhideWhenUsed="1"/>
+    <w:lsdException w:name="Table Web 2" w:semiHidden="1" w:unhideWhenUsed="1"/>
+    <w:lsdException w:name="Table Web 3" w:semiHidden="1" w:unhideWhenUsed="1"/>
+    <w:lsdException w:name="Balloon Text" w:semiHidden="1" w:unhideWhenUsed="1"/>
+    <w:lsdException w:name="Table Grid" w:semiHidden="1" w:uiPriority="39" w:unhideWhenUsed="1"/>
+    <w:lsdException w:name="Table Theme" w:semiHidden="1" w:unhideWhenUsed="1"/>
+    <w:lsdException w:name="Placeholder Text" w:semiHidden="1"/>
+    <w:lsdException w:name="No Spacing" w:uiPriority="1" w:qFormat="1"/>
+    <w:lsdException w:name="Light Shading" w:uiPriority="60"/>
+    <w:lsdException w:name="Light List" w:uiPriority="61"/>
+    <w:lsdException w:name="Light Grid" w:uiPriority="62"/>
+    <w:lsdException w:name="Medium Shading 1" w:uiPriority="63"/>
+    <w:lsdException w:name="Medium Shading 2" w:uiPriority="64"/>
+    <w:lsdException w:name="Medium List 1" w:uiPriority="65"/>
+    <w:lsdException w:name="Medium List 2" w:uiPriority="66"/>
+    <w:lsdException w:name="Medium Grid 1" w:uiPriority="67"/>
+    <w:lsdException w:name="Medium Grid 2" w:uiPriority="68"/>
+    <w:lsdException w:name="Medium Grid 3" w:uiPriority="69"/>
+    <w:lsdException w:name="Dark List" w:uiPriority="70"/>
+    <w:lsdException w:name="Colorful Shading" w:uiPriority="71"/>
+    <w:lsdException w:name="Colorful List" w:uiPriority="72"/>
+    <w:lsdException w:name="Colorful Grid" w:uiPriority="73"/>
+    <w:lsdException w:name="Light Shading Accent 1" w:uiPriority="60"/>
+    <w:lsdException w:name="Light List Accent 1" w:uiPriority="61"/>
+    <w:lsdException w:name="Light Grid Accent 1" w:uiPriority="62"/>
+    <w:lsdException w:name="Medium Shading 1 Accent 1" w:uiPriority="63"/>
+    <w:lsdException w:name="Medium Shading 2 Accent 1" w:uiPriority="64"/>
+    <w:lsdException w:name="Medium List 1 Accent 1" w:uiPriority="65"/>
+    <w:lsdException w:name="Revision" w:semiHidden="1"/>
+    <w:lsdException w:name="List Paragraph" w:uiPriority="34" w:qFormat="1"/>
+    <w:lsdException w:name="Quote" w:uiPriority="29" w:qFormat="1"/>
+    <w:lsdException w:name="Intense Quote" w:uiPriority="30" w:qFormat="1"/>
+    <w:lsdException w:name="Medium List 2 Accent 1" w:uiPriority="66"/>
+    <w:lsdException w:name="Medium Grid 1 Accent 1" w:uiPriority="67"/>
+    <w:lsdException w:name="Medium Grid 2 Accent 1" w:uiPriority="68"/>
+    <w:lsdException w:name="Medium Grid 3 Accent 1" w:uiPriority="69"/>
+    <w:lsdException w:name="Dark List Accent 1" w:uiPriority="70"/>
+    <w:lsdException w:name="Colorful Shading Accent 1" w:uiPriority="71"/>
+    <w:lsdException w:name="Colorful List Accent 1" w:uiPriority="72"/>
+    <w:lsdException w:name="Colorful Grid Accent 1" w:uiPriority="73"/>
+    <w:lsdException w:name="Light Shading Accent 2" w:uiPriority="60"/>
+    <w:lsdException w:name="Light List Accent 2" w:uiPriority="61"/>
+    <w:lsdException w:name="Light Grid Accent 2" w:uiPriority="62"/>
+    <w:lsdException w:name="Medium Shading 1 Accent 2" w:uiPriority="63"/>
+    <w:lsdException w:name="Medium Shading 2 Accent 2" w:uiPriority="64"/>
+    <w:lsdException w:name="Medium List 1 Accent 2" w:uiPriority="65"/>
+    <w:lsdException w:name="Medium List 2 Accent 2" w:uiPriority="66"/>
+    <w:lsdException w:name="Medium Grid 1 Accent 2" w:uiPriority="67"/>
+    <w:lsdException w:name="Medium Grid 2 Accent 2" w:uiPriority="68"/>
+    <w:lsdException w:name="Medium Grid 3 Accent 2" w:uiPriority="69"/>
+    <w:lsdException w:name="Dark List Accent 2" w:uiPriority="70"/>
+    <w:lsdException w:name="Colorful Shading Accent 2" w:uiPriority="71"/>
+    <w:lsdException w:name="Colorful List Accent 2" w:uiPriority="72"/>
+    <w:lsdException w:name="Colorful Grid Accent 2" w:uiPriority="73"/>
+    <w:lsdException w:name="Light Shading Accent 3" w:uiPriority="60"/>
+    <w:lsdException w:name="Light List Accent 3" w:uiPriority="61"/>
+    <w:lsdException w:name="Light Grid Accent 3" w:uiPriority="62"/>
+    <w:lsdException w:name="Medium Shading 1 Accent 3" w:uiPriority="63"/>
+    <w:lsdException w:name="Medium Shading 2 Accent 3" w:uiPriority="64"/>
+    <w:lsdException w:name="Medium List 1 Accent 3" w:uiPriority="65"/>
+    <w:lsdException w:name="Medium List 2 Accent 3" w:uiPriority="66"/>
+    <w:lsdException w:name="Medium Grid 1 Accent 3" w:uiPriority="67"/>
+    <w:lsdException w:name="Medium Grid 2 Accent 3" w:uiPriority="68"/>
+    <w:lsdException w:name="Medium Grid 3 Accent 3" w:uiPriority="69"/>
+    <w:lsdException w:name="Dark List Accent 3" w:uiPriority="70"/>
+    <w:lsdException w:name="Colorful Shading Accent 3" w:uiPriority="71"/>
+    <w:lsdException w:name="Colorful List Accent 3" w:uiPriority="72"/>
+    <w:lsdException w:name="Colorful Grid Accent 3" w:uiPriority="73"/>
+    <w:lsdException w:name="Light Shading Accent 4" w:uiPriority="60"/>
+    <w:lsdException w:name="Light List Accent 4" w:uiPriority="61"/>
+    <w:lsdException w:name="Light Grid Accent 4" w:uiPriority="62"/>
+    <w:lsdException w:name="Medium Shading 1 Accent 4" w:uiPriority="63"/>
+    <w:lsdException w:name="Medium Shading 2 Accent 4" w:uiPriority="64"/>
+    <w:lsdException w:name="Medium List 1 Accent 4" w:uiPriority="65"/>
+    <w:lsdException w:name="Medium List 2 Accent 4" w:uiPriority="66"/>
+    <w:lsdException w:name="Medium Grid 1 Accent 4" w:uiPriority="67"/>
+    <w:lsdException w:name="Medium Grid 2 Accent 4" w:uiPriority="68"/>
+    <w:lsdException w:name="Medium Grid 3 Accent 4" w:uiPriority="69"/>
+    <w:lsdException w:name="Dark List Accent 4" w:uiPriority="70"/>
+    <w:lsdException w:name="Colorful Shading Accent 4" w:uiPriority="71"/>
+    <w:lsdException w:name="Colorful List Accent 4" w:uiPriority="72"/>
+    <w:lsdException w:name="Colorful Grid Accent 4" w:uiPriority="73"/>
+    <w:lsdException w:name="Light Shading Accent 5" w:uiPriority="60"/>
+    <w:lsdException w:name="Light List Accent 5" w:uiPriority="61"/>
+    <w:lsdException w:name="Light Grid Accent 5" w:uiPriority="62"/>
+    <w:lsdException w:name="Medium Shading 1 Accent 5" w:uiPriority="63"/>
+    <w:lsdException w:name="Medium Shading 2 Accent 5" w:uiPriority="64"/>
+    <w:lsdException w:name="Medium List 1 Accent 5" w:uiPriority="65"/>
+    <w:lsdException w:name="Medium List 2 Accent 5" w:uiPriority="66"/>
+    <w:lsdException w:name="Medium Grid 1 Accent 5" w:uiPriority="67"/>
+    <w:lsdException w:name="Medium Grid 2 Accent 5" w:uiPriority="68"/>
+    <w:lsdException w:name="Medium Grid 3 Accent 5" w:uiPriority="69"/>
+    <w:lsdException w:name="Dark List Accent 5" w:uiPriority="70"/>
+    <w:lsdException w:name="Colorful Shading Accent 5" w:uiPriority="71"/>
+    <w:lsdException w:name="Colorful List Accent 5" w:uiPriority="72"/>
+    <w:lsdException w:name="Colorful Grid Accent 5" w:uiPriority="73"/>
+    <w:lsdException w:name="Light Shading Accent 6" w:uiPriority="60"/>
+    <w:lsdException w:name="Light List Accent 6" w:uiPriority="61"/>
+    <w:lsdException w:name="Light Grid Accent 6" w:uiPriority="62"/>
+    <w:lsdException w:name="Medium Shading 1 Accent 6" w:uiPriority="63"/>
+    <w:lsdException w:name="Medium Shading 2 Accent 6" w:uiPriority="64"/>
+    <w:lsdException w:name="Medium List 1 Accent 6" w:uiPriority="65"/>
+    <w:lsdException w:name="Medium List 2 Accent 6" w:uiPriority="66"/>
+    <w:lsdException w:name="Medium Grid 1 Accent 6" w:uiPriority="67"/>
+    <w:lsdException w:name="Medium Grid 2 Accent 6" w:uiPriority="68"/>
+    <w:lsdException w:name="Medium Grid 3 Accent 6" w:uiPriority="69"/>
+    <w:lsdException w:name="Dark List Accent 6" w:uiPriority="70"/>
+    <w:lsdException w:name="Colorful Shading Accent 6" w:uiPriority="71"/>
+    <w:lsdException w:name="Colorful List Accent 6" w:uiPriority="72"/>
+    <w:lsdException w:name="Colorful Grid Accent 6" w:uiPriority="73"/>
+    <w:lsdException w:name="Subtle Emphasis" w:uiPriority="19" w:qFormat="1"/>
+    <w:lsdException w:name="Intense Emphasis" w:uiPriority="21" w:qFormat="1"/>
+    <w:lsdException w:name="Subtle Reference" w:uiPriority="31" w:qFormat="1"/>
+    <w:lsdException w:name="Intense Reference" w:uiPriority="32" w:qFormat="1"/>
+    <w:lsdException w:name="Book Title" w:uiPriority="33" w:qFormat="1"/>
+    <w:lsdException w:name="Bibliography" w:semiHidden="1" w:uiPriority="37" w:unhideWhenUsed="1"/>
+    <w:lsdException w:name="TOC Heading" w:semiHidden="1" w:uiPriority="39" w:unhideWhenUsed="1" w:qFormat="1"/>
+    <w:lsdException w:name="Plain Table 1" w:uiPriority="41"/>
+    <w:lsdException w:name="Plain Table 2" w:uiPriority="42"/>
+    <w:lsdException w:name="Plain Table 3" w:uiPriority="43"/>
+    <w:lsdException w:name="Plain Table 4" w:uiPriority="44"/>
+    <w:lsdException w:name="Plain Table 5" w:uiPriority="45"/>
+    <w:lsdException w:name="Grid Table Light" w:uiPriority="40"/>
+    <w:lsdException w:name="Grid Table 1 Light" w:uiPriority="46"/>
+    <w:lsdException w:name="Grid Table 2" w:uiPriority="47"/>
+    <w:lsdException w:name="Grid Table 3" w:uiPriority="48"/>
+    <w:lsdException w:name="Grid Table 4" w:uiPriority="49"/>
+    <w:lsdException w:name="Grid Table 5 Dark" w:uiPriority="50"/>
+    <w:lsdException w:name="Grid Table 6 Colorful" w:uiPriority="51"/>
+    <w:lsdException w:name="Grid Table 7 Colorful" w:uiPriority="52"/>
+    <w:lsdException w:name="Grid Table 1 Light Accent 1" w:uiPriority="46"/>
+    <w:lsdException w:name="Grid Table 2 Accent 1" w:uiPriority="47"/>
+    <w:lsdException w:name="Grid Table 3 Accent 1" w:uiPriority="48"/>
+    <w:lsdException w:name="Grid Table 4 Accent 1" w:uiPriority="49"/>
+    <w:lsdException w:name="Grid Table 5 Dark Accent 1" w:uiPriority="50"/>
+    <w:lsdException w:name="Grid Table 6 Colorful Accent 1" w:uiPriority="51"/>
+    <w:lsdException w:name="Grid Table 7 Colorful Accent 1" w:uiPriority="52"/>
+    <w:lsdException w:name="Grid Table 1 Light Accent 2" w:uiPriority="46"/>
+    <w:lsdException w:name="Grid Table 2 Accent 2" w:uiPriority="47"/>
+    <w:lsdException w:name="Grid Table 3 Accent 2" w:uiPriority="48"/>
+    <w:lsdException w:name="Grid Table 4 Accent 2" w:uiPriority="49"/>
+    <w:lsdException w:name="Grid Table 5 Dark Accent 2" w:uiPriority="50"/>
+    <w:lsdException w:name="Grid Table 6 Colorful Accent 2" w:uiPriority="51"/>
+    <w:lsdException w:name="Grid Table 7 Colorful Accent 2" w:uiPriority="52"/>
+    <w:lsdException w:name="Grid Table 1 Light Accent 3" w:uiPriority="46"/>
+    <w:lsdException w:name="Grid Table 2 Accent 3" w:uiPriority="47"/>
+    <w:lsdException w:name="Grid Table 3 Accent 3" w:uiPriority="48"/>
+    <w:lsdException w:name="Grid Table 4 Accent 3" w:uiPriority="49"/>
+    <w:lsdException w:name="Grid Table 5 Dark Accent 3" w:uiPriority="50"/>
+    <w:lsdException w:name="Grid Table 6 Colorful Accent 3" w:uiPriority="51"/>
+    <w:lsdException w:name="Grid Table 7 Colorful Accent 3" w:uiPriority="52"/>
+    <w:lsdException w:name="Grid Table 1 Light Accent 4" w:uiPriority="46"/>
+    <w:lsdException w:name="Grid Table 2 Accent 4" w:uiPriority="47"/>
+    <w:lsdException w:name="Grid Table 3 Accent 4" w:uiPriority="48"/>
+    <w:lsdException w:name="Grid Table 4 Accent 4" w:uiPriority="49"/>
+    <w:lsdException w:name="Grid Table 5 Dark Accent 4" w:uiPriority="50"/>
+    <w:lsdException w:name="Grid Table 6 Colorful Accent 4" w:uiPriority="51"/>
+    <w:lsdException w:name="Grid Table 7 Colorful Accent 4" w:uiPriority="52"/>
+    <w:lsdException w:name="Grid Table 1 Light Accent 5" w:uiPriority="46"/>
+    <w:lsdException w:name="Grid Table 2 Accent 5" w:uiPriority="47"/>
+    <w:lsdException w:name="Grid Table 3 Accent 5" w:uiPriority="48"/>
+    <w:lsdException w:name="Grid Table 4 Accent 5" w:uiPriority="49"/>
+    <w:lsdException w:name="Grid Table 5 Dark Accent 5" w:uiPriority="50"/>
+    <w:lsdException w:name="Grid Table 6 Colorful Accent 5" w:uiPriority="51"/>
+    <w:lsdException w:name="Grid Table 7 Colorful Accent 5" w:uiPriority="52"/>
+    <w:lsdException w:name="Grid Table 1 Light Accent 6" w:uiPriority="46"/>
+    <w:lsdException w:name="Grid Table 2 Accent 6" w:uiPriority="47"/>
+    <w:lsdException w:name="Grid Table 3 Accent 6" w:uiPriority="48"/>
+    <w:lsdException w:name="Grid Table 4 Accent 6" w:uiPriority="49"/>
+    <w:lsdException w:name="Grid Table 5 Dark Accent 6" w:uiPriority="50"/>
+    <w:lsdException w:name="Grid Table 6 Colorful Accent 6" w:uiPriority="51"/>
+    <w:lsdException w:name="Grid Table 7 Colorful Accent 6" w:uiPriority="52"/>
+    <w:lsdException w:name="List Table 1 Light" w:uiPriority="46"/>
+    <w:lsdException w:name="List Table 2" w:uiPriority="47"/>
+    <w:lsdException w:name="List Table 3" w:uiPriority="48"/>
+    <w:lsdException w:name="List Table 4" w:uiPriority="49"/>
+    <w:lsdException w:name="List Table 5 Dark" w:uiPriority="50"/>
+    <w:lsdException w:name="List Table 6 Colorful" w:uiPriority="51"/>
+    <w:lsdException w:name="List Table 7 Colorful" w:uiPriority="52"/>
+    <w:lsdException w:name="List Table 1 Light Accent 1" w:uiPriority="46"/>
+    <w:lsdException w:name="List Table 2 Accent 1" w:uiPriority="47"/>
+    <w:lsdException w:name="List Table 3 Accent 1" w:uiPriority="48"/>
+    <w:lsdException w:name="List Table 4 Accent 1" w:uiPriority="49"/>
+    <w:lsdException w:name="List Table 5 Dark Accent 1" w:uiPriority="50"/>
+    <w:lsdException w:name="List Table 6 Colorful Accent 1" w:uiPriority="51"/>
+    <w:lsdException w:name="List Table 7 Colorful Accent 1" w:uiPriority="52"/>
+    <w:lsdException w:name="List Table 1 Light Accent 2" w:uiPriority="46"/>
+    <w:lsdException w:name="List Table 2 Accent 2" w:uiPriority="47"/>
+    <w:lsdException w:name="List Table 3 Accent 2" w:uiPriority="48"/>
+    <w:lsdException w:name="List Table 4 Accent 2" w:uiPriority="49"/>
+    <w:lsdException w:name="List Table 5 Dark Accent 2" w:uiPriority="50"/>
+    <w:lsdException w:name="List Table 6 Colorful Accent 2" w:uiPriority="51"/>
+    <w:lsdException w:name="List Table 7 Colorful Accent 2" w:uiPriority="52"/>
+    <w:lsdException w:name="List Table 1 Light Accent 3" w:uiPriority="46"/>
+    <w:lsdException w:name="List Table 2 Accent 3" w:uiPriority="47"/>
+    <w:lsdException w:name="List Table 3 Accent 3" w:uiPriority="48"/>
+    <w:lsdException w:name="List Table 4 Accent 3" w:uiPriority="49"/>
+    <w:lsdException w:name="List Table 5 Dark Accent 3" w:uiPriority="50"/>
+    <w:lsdException w:name="List Table 6 Colorful Accent 3" w:uiPriority="51"/>
+    <w:lsdException w:name="List Table 7 Colorful Accent 3" w:uiPriority="52"/>
+    <w:lsdException w:name="List Table 1 Light Accent 4" w:uiPriority="46"/>
+    <w:lsdException w:name="List Table 2 Accent 4" w:uiPriority="47"/>
+    <w:lsdException w:name="List Table 3 Accent 4" w:uiPriority="48"/>
+    <w:lsdException w:name="List Table 4 Accent 4" w:uiPriority="49"/>
+    <w:lsdException w:name="List Table 5 Dark Accent 4" w:uiPriority="50"/>
+    <w:lsdException w:name="List Table 6 Colorful Accent 4" w:uiPriority="51"/>
+    <w:lsdException w:name="List Table 7 Colorful Accent 4" w:uiPriority="52"/>
+    <w:lsdException w:name="List Table 1 Light Accent 5" w:uiPriority="46"/>
+    <w:lsdException w:name="List Table 2 Accent 5" w:uiPriority="47"/>
+    <w:lsdException w:name="List Table 3 Accent 5" w:uiPriority="48"/>
+    <w:lsdException w:name="List Table 4 Accent 5" w:uiPriority="49"/>
+    <w:lsdException w:name="List Table 5 Dark Accent 5" w:uiPriority="50"/>
+    <w:lsdException w:name="List Table 6 Colorful Accent 5" w:uiPriority="51"/>
+    <w:lsdException w:name="List Table 7 Colorful Accent 5" w:uiPriority="52"/>
+    <w:lsdException w:name="List Table 1 Light Accent 6" w:uiPriority="46"/>
+    <w:lsdException w:name="List Table 2 Accent 6" w:uiPriority="47"/>
+    <w:lsdException w:name="List Table 3 Accent 6" w:uiPriority="48"/>
+    <w:lsdException w:name="List Table 4 Accent 6" w:uiPriority="49"/>
+    <w:lsdException w:name="List Table 5 Dark Accent 6" w:uiPriority="50"/>
+    <w:lsdException w:name="List Table 6 Colorful Accent 6" w:uiPriority="51"/>
+    <w:lsdException w:name="List Table 7 Colorful Accent 6" w:uiPriority="52"/>
+    <w:lsdException w:name="Mention" w:semiHidden="1" w:unhideWhenUsed="1"/>
+    <w:lsdException w:name="Smart Hyperlink" w:semiHidden="1" w:unhideWhenUsed="1"/>
+    <w:lsdException w:name="Hashtag" w:semiHidden="1" w:unhideWhenUsed="1"/>
+    <w:lsdException w:name="Unresolved Mention" w:semiHidden="1" w:unhideWhenUsed="1"/>
   </w:latentStyles>
   <w:style w:type="paragraph" w:default="1" w:styleId="Normal">
     <w:name w:val="Normal"/>
@@ -1534,7 +3451,6 @@
       <w:spacing w:after="0" w:line="240" w:lineRule="auto"/>
     </w:pPr>
     <w:tblPr>
-      <w:tblInd w:w="0" w:type="dxa"/>
       <w:tblBorders>
         <w:top w:val="single" w:sz="4" w:space="0" w:color="auto"/>
         <w:left w:val="single" w:sz="4" w:space="0" w:color="auto"/>
@@ -1543,250 +3459,6 @@
         <w:insideH w:val="single" w:sz="4" w:space="0" w:color="auto"/>
         <w:insideV w:val="single" w:sz="4" w:space="0" w:color="auto"/>
       </w:tblBorders>
-      <w:tblCellMar>
-        <w:top w:w="0" w:type="dxa"/>
-        <w:left w:w="108" w:type="dxa"/>
-        <w:bottom w:w="0" w:type="dxa"/>
-        <w:right w:w="108" w:type="dxa"/>
-      </w:tblCellMar>
-    </w:tblPr>
-  </w:style>
-  <w:style w:type="paragraph" w:styleId="ListParagraph">
-    <w:name w:val="List Paragraph"/>
-    <w:basedOn w:val="Normal"/>
-    <w:uiPriority w:val="34"/>
-    <w:qFormat/>
-    <w:rsid w:val="00E20CFE"/>
-    <w:pPr>
-      <w:ind w:left="720"/>
-      <w:contextualSpacing/>
-    </w:pPr>
-  </w:style>
-  <w:style w:type="character" w:styleId="Hyperlink">
-    <w:name w:val="Hyperlink"/>
-    <w:basedOn w:val="DefaultParagraphFont"/>
-    <w:uiPriority w:val="99"/>
-    <w:unhideWhenUsed/>
-    <w:rsid w:val="005A4C12"/>
-    <w:rPr>
-      <w:color w:val="0563C1" w:themeColor="hyperlink"/>
-      <w:u w:val="single"/>
-    </w:rPr>
-  </w:style>
-</w:styles>
-</file>
-
-<file path=word/stylesWithEffects.xml><?xml version="1.0" encoding="utf-8"?>
-<w:styles xmlns:wpc="http://schemas.microsoft.com/office/word/2010/wordprocessingCanvas" xmlns:mc="http://schemas.openxmlformats.org/markup-compatibility/2006" xmlns:o="urn:schemas-microsoft-com:office:office" xmlns:r="http://schemas.openxmlformats.org/officeDocument/2006/relationships" xmlns:m="http://schemas.openxmlformats.org/officeDocument/2006/math" xmlns:v="urn:schemas-microsoft-com:vml" xmlns:wp14="http://schemas.microsoft.com/office/word/2010/wordprocessingDrawing" xmlns:wp="http://schemas.openxmlformats.org/drawingml/2006/wordprocessingDrawing" xmlns:w10="urn:schemas-microsoft-com:office:word" xmlns:w="http://schemas.openxmlformats.org/wordprocessingml/2006/main" xmlns:w14="http://schemas.microsoft.com/office/word/2010/wordml" xmlns:wpg="http://schemas.microsoft.com/office/word/2010/wordprocessingGroup" xmlns:wpi="http://schemas.microsoft.com/office/word/2010/wordprocessingInk" xmlns:wne="http://schemas.microsoft.com/office/word/2006/wordml" xmlns:wps="http://schemas.microsoft.com/office/word/2010/wordprocessingShape" mc:Ignorable="w14 wp14">
-  <w:docDefaults>
-    <w:rPrDefault>
-      <w:rPr>
-        <w:rFonts w:asciiTheme="minorHAnsi" w:eastAsiaTheme="minorHAnsi" w:hAnsiTheme="minorHAnsi" w:cstheme="minorBidi"/>
-        <w:sz w:val="22"/>
-        <w:szCs w:val="22"/>
-        <w:lang w:val="en-US" w:eastAsia="en-US" w:bidi="ar-SA"/>
-      </w:rPr>
-    </w:rPrDefault>
-    <w:pPrDefault>
-      <w:pPr>
-        <w:spacing w:after="160" w:line="259" w:lineRule="auto"/>
-      </w:pPr>
-    </w:pPrDefault>
-  </w:docDefaults>
-  <w:latentStyles w:defLockedState="0" w:defUIPriority="99" w:defSemiHidden="1" w:defUnhideWhenUsed="1" w:defQFormat="0" w:count="267">
-    <w:lsdException w:name="Normal" w:semiHidden="0" w:uiPriority="0" w:unhideWhenUsed="0" w:qFormat="1"/>
-    <w:lsdException w:name="heading 1" w:semiHidden="0" w:uiPriority="9" w:unhideWhenUsed="0" w:qFormat="1"/>
-    <w:lsdException w:name="heading 2" w:uiPriority="9" w:qFormat="1"/>
-    <w:lsdException w:name="heading 3" w:uiPriority="9" w:qFormat="1"/>
-    <w:lsdException w:name="heading 4" w:uiPriority="9" w:qFormat="1"/>
-    <w:lsdException w:name="heading 5" w:uiPriority="9" w:qFormat="1"/>
-    <w:lsdException w:name="heading 6" w:uiPriority="9" w:qFormat="1"/>
-    <w:lsdException w:name="heading 7" w:uiPriority="9" w:qFormat="1"/>
-    <w:lsdException w:name="heading 8" w:uiPriority="9" w:qFormat="1"/>
-    <w:lsdException w:name="heading 9" w:uiPriority="9" w:qFormat="1"/>
-    <w:lsdException w:name="toc 1" w:uiPriority="39"/>
-    <w:lsdException w:name="toc 2" w:uiPriority="39"/>
-    <w:lsdException w:name="toc 3" w:uiPriority="39"/>
-    <w:lsdException w:name="toc 4" w:uiPriority="39"/>
-    <w:lsdException w:name="toc 5" w:uiPriority="39"/>
-    <w:lsdException w:name="toc 6" w:uiPriority="39"/>
-    <w:lsdException w:name="toc 7" w:uiPriority="39"/>
-    <w:lsdException w:name="toc 8" w:uiPriority="39"/>
-    <w:lsdException w:name="toc 9" w:uiPriority="39"/>
-    <w:lsdException w:name="caption" w:uiPriority="35" w:qFormat="1"/>
-    <w:lsdException w:name="Title" w:semiHidden="0" w:uiPriority="10" w:unhideWhenUsed="0" w:qFormat="1"/>
-    <w:lsdException w:name="Default Paragraph Font" w:uiPriority="1"/>
-    <w:lsdException w:name="Subtitle" w:semiHidden="0" w:uiPriority="11" w:unhideWhenUsed="0" w:qFormat="1"/>
-    <w:lsdException w:name="Strong" w:semiHidden="0" w:uiPriority="22" w:unhideWhenUsed="0" w:qFormat="1"/>
-    <w:lsdException w:name="Emphasis" w:semiHidden="0" w:uiPriority="20" w:unhideWhenUsed="0" w:qFormat="1"/>
-    <w:lsdException w:name="Table Grid" w:semiHidden="0" w:uiPriority="39" w:unhideWhenUsed="0"/>
-    <w:lsdException w:name="Placeholder Text" w:unhideWhenUsed="0"/>
-    <w:lsdException w:name="No Spacing" w:semiHidden="0" w:uiPriority="1" w:unhideWhenUsed="0" w:qFormat="1"/>
-    <w:lsdException w:name="Light Shading" w:semiHidden="0" w:uiPriority="60" w:unhideWhenUsed="0"/>
-    <w:lsdException w:name="Light List" w:semiHidden="0" w:uiPriority="61" w:unhideWhenUsed="0"/>
-    <w:lsdException w:name="Light Grid" w:semiHidden="0" w:uiPriority="62" w:unhideWhenUsed="0"/>
-    <w:lsdException w:name="Medium Shading 1" w:semiHidden="0" w:uiPriority="63" w:unhideWhenUsed="0"/>
-    <w:lsdException w:name="Medium Shading 2" w:semiHidden="0" w:uiPriority="64" w:unhideWhenUsed="0"/>
-    <w:lsdException w:name="Medium List 1" w:semiHidden="0" w:uiPriority="65" w:unhideWhenUsed="0"/>
-    <w:lsdException w:name="Medium List 2" w:semiHidden="0" w:uiPriority="66" w:unhideWhenUsed="0"/>
-    <w:lsdException w:name="Medium Grid 1" w:semiHidden="0" w:uiPriority="67" w:unhideWhenUsed="0"/>
-    <w:lsdException w:name="Medium Grid 2" w:semiHidden="0" w:uiPriority="68" w:unhideWhenUsed="0"/>
-    <w:lsdException w:name="Medium Grid 3" w:semiHidden="0" w:uiPriority="69" w:unhideWhenUsed="0"/>
-    <w:lsdException w:name="Dark List" w:semiHidden="0" w:uiPriority="70" w:unhideWhenUsed="0"/>
-    <w:lsdException w:name="Colorful Shading" w:semiHidden="0" w:uiPriority="71" w:unhideWhenUsed="0"/>
-    <w:lsdException w:name="Colorful List" w:semiHidden="0" w:uiPriority="72" w:unhideWhenUsed="0"/>
-    <w:lsdException w:name="Colorful Grid" w:semiHidden="0" w:uiPriority="73" w:unhideWhenUsed="0"/>
-    <w:lsdException w:name="Light Shading Accent 1" w:semiHidden="0" w:uiPriority="60" w:unhideWhenUsed="0"/>
-    <w:lsdException w:name="Light List Accent 1" w:semiHidden="0" w:uiPriority="61" w:unhideWhenUsed="0"/>
-    <w:lsdException w:name="Light Grid Accent 1" w:semiHidden="0" w:uiPriority="62" w:unhideWhenUsed="0"/>
-    <w:lsdException w:name="Medium Shading 1 Accent 1" w:semiHidden="0" w:uiPriority="63" w:unhideWhenUsed="0"/>
-    <w:lsdException w:name="Medium Shading 2 Accent 1" w:semiHidden="0" w:uiPriority="64" w:unhideWhenUsed="0"/>
-    <w:lsdException w:name="Medium List 1 Accent 1" w:semiHidden="0" w:uiPriority="65" w:unhideWhenUsed="0"/>
-    <w:lsdException w:name="Revision" w:unhideWhenUsed="0"/>
-    <w:lsdException w:name="List Paragraph" w:semiHidden="0" w:uiPriority="34" w:unhideWhenUsed="0" w:qFormat="1"/>
-    <w:lsdException w:name="Quote" w:semiHidden="0" w:uiPriority="29" w:unhideWhenUsed="0" w:qFormat="1"/>
-    <w:lsdException w:name="Intense Quote" w:semiHidden="0" w:uiPriority="30" w:unhideWhenUsed="0" w:qFormat="1"/>
-    <w:lsdException w:name="Medium List 2 Accent 1" w:semiHidden="0" w:uiPriority="66" w:unhideWhenUsed="0"/>
-    <w:lsdException w:name="Medium Grid 1 Accent 1" w:semiHidden="0" w:uiPriority="67" w:unhideWhenUsed="0"/>
-    <w:lsdException w:name="Medium Grid 2 Accent 1" w:semiHidden="0" w:uiPriority="68" w:unhideWhenUsed="0"/>
-    <w:lsdException w:name="Medium Grid 3 Accent 1" w:semiHidden="0" w:uiPriority="69" w:unhideWhenUsed="0"/>
-    <w:lsdException w:name="Dark List Accent 1" w:semiHidden="0" w:uiPriority="70" w:unhideWhenUsed="0"/>
-    <w:lsdException w:name="Colorful Shading Accent 1" w:semiHidden="0" w:uiPriority="71" w:unhideWhenUsed="0"/>
-    <w:lsdException w:name="Colorful List Accent 1" w:semiHidden="0" w:uiPriority="72" w:unhideWhenUsed="0"/>
-    <w:lsdException w:name="Colorful Grid Accent 1" w:semiHidden="0" w:uiPriority="73" w:unhideWhenUsed="0"/>
-    <w:lsdException w:name="Light Shading Accent 2" w:semiHidden="0" w:uiPriority="60" w:unhideWhenUsed="0"/>
-    <w:lsdException w:name="Light List Accent 2" w:semiHidden="0" w:uiPriority="61" w:unhideWhenUsed="0"/>
-    <w:lsdException w:name="Light Grid Accent 2" w:semiHidden="0" w:uiPriority="62" w:unhideWhenUsed="0"/>
-    <w:lsdException w:name="Medium Shading 1 Accent 2" w:semiHidden="0" w:uiPriority="63" w:unhideWhenUsed="0"/>
-    <w:lsdException w:name="Medium Shading 2 Accent 2" w:semiHidden="0" w:uiPriority="64" w:unhideWhenUsed="0"/>
-    <w:lsdException w:name="Medium List 1 Accent 2" w:semiHidden="0" w:uiPriority="65" w:unhideWhenUsed="0"/>
-    <w:lsdException w:name="Medium List 2 Accent 2" w:semiHidden="0" w:uiPriority="66" w:unhideWhenUsed="0"/>
-    <w:lsdException w:name="Medium Grid 1 Accent 2" w:semiHidden="0" w:uiPriority="67" w:unhideWhenUsed="0"/>
-    <w:lsdException w:name="Medium Grid 2 Accent 2" w:semiHidden="0" w:uiPriority="68" w:unhideWhenUsed="0"/>
-    <w:lsdException w:name="Medium Grid 3 Accent 2" w:semiHidden="0" w:uiPriority="69" w:unhideWhenUsed="0"/>
-    <w:lsdException w:name="Dark List Accent 2" w:semiHidden="0" w:uiPriority="70" w:unhideWhenUsed="0"/>
-    <w:lsdException w:name="Colorful Shading Accent 2" w:semiHidden="0" w:uiPriority="71" w:unhideWhenUsed="0"/>
-    <w:lsdException w:name="Colorful List Accent 2" w:semiHidden="0" w:uiPriority="72" w:unhideWhenUsed="0"/>
-    <w:lsdException w:name="Colorful Grid Accent 2" w:semiHidden="0" w:uiPriority="73" w:unhideWhenUsed="0"/>
-    <w:lsdException w:name="Light Shading Accent 3" w:semiHidden="0" w:uiPriority="60" w:unhideWhenUsed="0"/>
-    <w:lsdException w:name="Light List Accent 3" w:semiHidden="0" w:uiPriority="61" w:unhideWhenUsed="0"/>
-    <w:lsdException w:name="Light Grid Accent 3" w:semiHidden="0" w:uiPriority="62" w:unhideWhenUsed="0"/>
-    <w:lsdException w:name="Medium Shading 1 Accent 3" w:semiHidden="0" w:uiPriority="63" w:unhideWhenUsed="0"/>
-    <w:lsdException w:name="Medium Shading 2 Accent 3" w:semiHidden="0" w:uiPriority="64" w:unhideWhenUsed="0"/>
-    <w:lsdException w:name="Medium List 1 Accent 3" w:semiHidden="0" w:uiPriority="65" w:unhideWhenUsed="0"/>
-    <w:lsdException w:name="Medium List 2 Accent 3" w:semiHidden="0" w:uiPriority="66" w:unhideWhenUsed="0"/>
-    <w:lsdException w:name="Medium Grid 1 Accent 3" w:semiHidden="0" w:uiPriority="67" w:unhideWhenUsed="0"/>
-    <w:lsdException w:name="Medium Grid 2 Accent 3" w:semiHidden="0" w:uiPriority="68" w:unhideWhenUsed="0"/>
-    <w:lsdException w:name="Medium Grid 3 Accent 3" w:semiHidden="0" w:uiPriority="69" w:unhideWhenUsed="0"/>
-    <w:lsdException w:name="Dark List Accent 3" w:semiHidden="0" w:uiPriority="70" w:unhideWhenUsed="0"/>
-    <w:lsdException w:name="Colorful Shading Accent 3" w:semiHidden="0" w:uiPriority="71" w:unhideWhenUsed="0"/>
-    <w:lsdException w:name="Colorful List Accent 3" w:semiHidden="0" w:uiPriority="72" w:unhideWhenUsed="0"/>
-    <w:lsdException w:name="Colorful Grid Accent 3" w:semiHidden="0" w:uiPriority="73" w:unhideWhenUsed="0"/>
-    <w:lsdException w:name="Light Shading Accent 4" w:semiHidden="0" w:uiPriority="60" w:unhideWhenUsed="0"/>
-    <w:lsdException w:name="Light List Accent 4" w:semiHidden="0" w:uiPriority="61" w:unhideWhenUsed="0"/>
-    <w:lsdException w:name="Light Grid Accent 4" w:semiHidden="0" w:uiPriority="62" w:unhideWhenUsed="0"/>
-    <w:lsdException w:name="Medium Shading 1 Accent 4" w:semiHidden="0" w:uiPriority="63" w:unhideWhenUsed="0"/>
-    <w:lsdException w:name="Medium Shading 2 Accent 4" w:semiHidden="0" w:uiPriority="64" w:unhideWhenUsed="0"/>
-    <w:lsdException w:name="Medium List 1 Accent 4" w:semiHidden="0" w:uiPriority="65" w:unhideWhenUsed="0"/>
-    <w:lsdException w:name="Medium List 2 Accent 4" w:semiHidden="0" w:uiPriority="66" w:unhideWhenUsed="0"/>
-    <w:lsdException w:name="Medium Grid 1 Accent 4" w:semiHidden="0" w:uiPriority="67" w:unhideWhenUsed="0"/>
-    <w:lsdException w:name="Medium Grid 2 Accent 4" w:semiHidden="0" w:uiPriority="68" w:unhideWhenUsed="0"/>
-    <w:lsdException w:name="Medium Grid 3 Accent 4" w:semiHidden="0" w:uiPriority="69" w:unhideWhenUsed="0"/>
-    <w:lsdException w:name="Dark List Accent 4" w:semiHidden="0" w:uiPriority="70" w:unhideWhenUsed="0"/>
-    <w:lsdException w:name="Colorful Shading Accent 4" w:semiHidden="0" w:uiPriority="71" w:unhideWhenUsed="0"/>
-    <w:lsdException w:name="Colorful List Accent 4" w:semiHidden="0" w:uiPriority="72" w:unhideWhenUsed="0"/>
-    <w:lsdException w:name="Colorful Grid Accent 4" w:semiHidden="0" w:uiPriority="73" w:unhideWhenUsed="0"/>
-    <w:lsdException w:name="Light Shading Accent 5" w:semiHidden="0" w:uiPriority="60" w:unhideWhenUsed="0"/>
-    <w:lsdException w:name="Light List Accent 5" w:semiHidden="0" w:uiPriority="61" w:unhideWhenUsed="0"/>
-    <w:lsdException w:name="Light Grid Accent 5" w:semiHidden="0" w:uiPriority="62" w:unhideWhenUsed="0"/>
-    <w:lsdException w:name="Medium Shading 1 Accent 5" w:semiHidden="0" w:uiPriority="63" w:unhideWhenUsed="0"/>
-    <w:lsdException w:name="Medium Shading 2 Accent 5" w:semiHidden="0" w:uiPriority="64" w:unhideWhenUsed="0"/>
-    <w:lsdException w:name="Medium List 1 Accent 5" w:semiHidden="0" w:uiPriority="65" w:unhideWhenUsed="0"/>
-    <w:lsdException w:name="Medium List 2 Accent 5" w:semiHidden="0" w:uiPriority="66" w:unhideWhenUsed="0"/>
-    <w:lsdException w:name="Medium Grid 1 Accent 5" w:semiHidden="0" w:uiPriority="67" w:unhideWhenUsed="0"/>
-    <w:lsdException w:name="Medium Grid 2 Accent 5" w:semiHidden="0" w:uiPriority="68" w:unhideWhenUsed="0"/>
-    <w:lsdException w:name="Medium Grid 3 Accent 5" w:semiHidden="0" w:uiPriority="69" w:unhideWhenUsed="0"/>
-    <w:lsdException w:name="Dark List Accent 5" w:semiHidden="0" w:uiPriority="70" w:unhideWhenUsed="0"/>
-    <w:lsdException w:name="Colorful Shading Accent 5" w:semiHidden="0" w:uiPriority="71" w:unhideWhenUsed="0"/>
-    <w:lsdException w:name="Colorful List Accent 5" w:semiHidden="0" w:uiPriority="72" w:unhideWhenUsed="0"/>
-    <w:lsdException w:name="Colorful Grid Accent 5" w:semiHidden="0" w:uiPriority="73" w:unhideWhenUsed="0"/>
-    <w:lsdException w:name="Light Shading Accent 6" w:semiHidden="0" w:uiPriority="60" w:unhideWhenUsed="0"/>
-    <w:lsdException w:name="Light List Accent 6" w:semiHidden="0" w:uiPriority="61" w:unhideWhenUsed="0"/>
-    <w:lsdException w:name="Light Grid Accent 6" w:semiHidden="0" w:uiPriority="62" w:unhideWhenUsed="0"/>
-    <w:lsdException w:name="Medium Shading 1 Accent 6" w:semiHidden="0" w:uiPriority="63" w:unhideWhenUsed="0"/>
-    <w:lsdException w:name="Medium Shading 2 Accent 6" w:semiHidden="0" w:uiPriority="64" w:unhideWhenUsed="0"/>
-    <w:lsdException w:name="Medium List 1 Accent 6" w:semiHidden="0" w:uiPriority="65" w:unhideWhenUsed="0"/>
-    <w:lsdException w:name="Medium List 2 Accent 6" w:semiHidden="0" w:uiPriority="66" w:unhideWhenUsed="0"/>
-    <w:lsdException w:name="Medium Grid 1 Accent 6" w:semiHidden="0" w:uiPriority="67" w:unhideWhenUsed="0"/>
-    <w:lsdException w:name="Medium Grid 2 Accent 6" w:semiHidden="0" w:uiPriority="68" w:unhideWhenUsed="0"/>
-    <w:lsdException w:name="Medium Grid 3 Accent 6" w:semiHidden="0" w:uiPriority="69" w:unhideWhenUsed="0"/>
-    <w:lsdException w:name="Dark List Accent 6" w:semiHidden="0" w:uiPriority="70" w:unhideWhenUsed="0"/>
-    <w:lsdException w:name="Colorful Shading Accent 6" w:semiHidden="0" w:uiPriority="71" w:unhideWhenUsed="0"/>
-    <w:lsdException w:name="Colorful List Accent 6" w:semiHidden="0" w:uiPriority="72" w:unhideWhenUsed="0"/>
-    <w:lsdException w:name="Colorful Grid Accent 6" w:semiHidden="0" w:uiPriority="73" w:unhideWhenUsed="0"/>
-    <w:lsdException w:name="Subtle Emphasis" w:semiHidden="0" w:uiPriority="19" w:unhideWhenUsed="0" w:qFormat="1"/>
-    <w:lsdException w:name="Intense Emphasis" w:semiHidden="0" w:uiPriority="21" w:unhideWhenUsed="0" w:qFormat="1"/>
-    <w:lsdException w:name="Subtle Reference" w:semiHidden="0" w:uiPriority="31" w:unhideWhenUsed="0" w:qFormat="1"/>
-    <w:lsdException w:name="Intense Reference" w:semiHidden="0" w:uiPriority="32" w:unhideWhenUsed="0" w:qFormat="1"/>
-    <w:lsdException w:name="Book Title" w:semiHidden="0" w:uiPriority="33" w:unhideWhenUsed="0" w:qFormat="1"/>
-    <w:lsdException w:name="Bibliography" w:uiPriority="37"/>
-    <w:lsdException w:name="TOC Heading" w:uiPriority="39" w:qFormat="1"/>
-  </w:latentStyles>
-  <w:style w:type="paragraph" w:default="1" w:styleId="Normal">
-    <w:name w:val="Normal"/>
-    <w:qFormat/>
-  </w:style>
-  <w:style w:type="character" w:default="1" w:styleId="DefaultParagraphFont">
-    <w:name w:val="Default Paragraph Font"/>
-    <w:uiPriority w:val="1"/>
-    <w:semiHidden/>
-    <w:unhideWhenUsed/>
-  </w:style>
-  <w:style w:type="table" w:default="1" w:styleId="TableNormal">
-    <w:name w:val="Normal Table"/>
-    <w:uiPriority w:val="99"/>
-    <w:semiHidden/>
-    <w:unhideWhenUsed/>
-    <w:tblPr>
-      <w:tblInd w:w="0" w:type="dxa"/>
-      <w:tblCellMar>
-        <w:top w:w="0" w:type="dxa"/>
-        <w:left w:w="108" w:type="dxa"/>
-        <w:bottom w:w="0" w:type="dxa"/>
-        <w:right w:w="108" w:type="dxa"/>
-      </w:tblCellMar>
-    </w:tblPr>
-  </w:style>
-  <w:style w:type="numbering" w:default="1" w:styleId="NoList">
-    <w:name w:val="No List"/>
-    <w:uiPriority w:val="99"/>
-    <w:semiHidden/>
-    <w:unhideWhenUsed/>
-  </w:style>
-  <w:style w:type="table" w:styleId="TableGrid">
-    <w:name w:val="Table Grid"/>
-    <w:basedOn w:val="TableNormal"/>
-    <w:uiPriority w:val="39"/>
-    <w:rsid w:val="00E20CFE"/>
-    <w:pPr>
-      <w:spacing w:after="0" w:line="240" w:lineRule="auto"/>
-    </w:pPr>
-    <w:tblPr>
-      <w:tblInd w:w="0" w:type="dxa"/>
-      <w:tblBorders>
-        <w:top w:val="single" w:sz="4" w:space="0" w:color="auto"/>
-        <w:left w:val="single" w:sz="4" w:space="0" w:color="auto"/>
-        <w:bottom w:val="single" w:sz="4" w:space="0" w:color="auto"/>
-        <w:right w:val="single" w:sz="4" w:space="0" w:color="auto"/>
-        <w:insideH w:val="single" w:sz="4" w:space="0" w:color="auto"/>
-        <w:insideV w:val="single" w:sz="4" w:space="0" w:color="auto"/>
-      </w:tblBorders>
-      <w:tblCellMar>
-        <w:top w:w="0" w:type="dxa"/>
-        <w:left w:w="108" w:type="dxa"/>
-        <w:bottom w:w="0" w:type="dxa"/>
-        <w:right w:w="108" w:type="dxa"/>
-      </w:tblCellMar>
     </w:tblPr>
   </w:style>
   <w:style w:type="paragraph" w:styleId="ListParagraph">
@@ -2069,7 +3741,7 @@
   <a:extraClrSchemeLst/>
   <a:extLst>
     <a:ext uri="{05A4C25C-085E-4340-85A3-A5531E510DB2}">
-      <thm15:themeFamily xmlns="" xmlns:thm15="http://schemas.microsoft.com/office/thememl/2012/main" name="Office Theme" id="{62F939B6-93AF-4DB8-9C6B-D6C7DFDC589F}" vid="{4A3C46E8-61CC-4603-A589-7422A47A8E4A}"/>
+      <thm15:themeFamily xmlns:thm15="http://schemas.microsoft.com/office/thememl/2012/main" name="Office Theme" id="{62F939B6-93AF-4DB8-9C6B-D6C7DFDC589F}" vid="{4A3C46E8-61CC-4603-A589-7422A47A8E4A}"/>
     </a:ext>
   </a:extLst>
 </a:theme>

</xml_diff>